<commit_message>
BTCAR FW proposal document updated CSR MCU IF - TX part added.
</commit_message>
<xml_diff>
--- a/docs/btcar_mcu_fw_proposal.docx
+++ b/docs/btcar_mcu_fw_proposal.docx
@@ -62,10 +62,10 @@
             <v:path o:extrusionok="f" gradientshapeok="t" o:connecttype="rect"/>
             <o:lock v:ext="edit" aspectratio="t"/>
           </v:shapetype>
-          <v:shape id="_x0000_i1025" type="#_x0000_t75" style="width:699.6pt;height:365.35pt" o:ole="">
+          <v:shape id="_x0000_i1025" type="#_x0000_t75" style="width:699.05pt;height:364.85pt" o:ole="">
             <v:imagedata r:id="rId7" o:title=""/>
           </v:shape>
-          <o:OLEObject Type="Embed" ProgID="Visio.Drawing.11" ShapeID="_x0000_i1025" DrawAspect="Content" ObjectID="_1468357060" r:id="rId8"/>
+          <o:OLEObject Type="Embed" ProgID="Visio.Drawing.11" ShapeID="_x0000_i1025" DrawAspect="Content" ObjectID="_1469420654" r:id="rId8"/>
         </w:object>
       </w:r>
     </w:p>
@@ -95,10 +95,10 @@
     <w:p>
       <w:r>
         <w:object w:dxaOrig="10212" w:dyaOrig="6529">
-          <v:shape id="_x0000_i1026" type="#_x0000_t75" style="width:467.45pt;height:298.75pt" o:ole="">
+          <v:shape id="_x0000_i1026" type="#_x0000_t75" style="width:467.45pt;height:299.3pt" o:ole="">
             <v:imagedata r:id="rId9" o:title=""/>
           </v:shape>
-          <o:OLEObject Type="Embed" ProgID="Visio.Drawing.11" ShapeID="_x0000_i1026" DrawAspect="Content" ObjectID="_1468357061" r:id="rId10"/>
+          <o:OLEObject Type="Embed" ProgID="Visio.Drawing.11" ShapeID="_x0000_i1026" DrawAspect="Content" ObjectID="_1469420655" r:id="rId10"/>
         </w:object>
       </w:r>
     </w:p>
@@ -286,7 +286,7 @@
           <v:shape id="_x0000_i1027" type="#_x0000_t75" style="width:194.5pt;height:68.8pt" o:ole="">
             <v:imagedata r:id="rId12" o:title=""/>
           </v:shape>
-          <o:OLEObject Type="Embed" ProgID="Visio.Drawing.11" ShapeID="_x0000_i1027" DrawAspect="Content" ObjectID="_1468357062" r:id="rId13"/>
+          <o:OLEObject Type="Embed" ProgID="Visio.Drawing.11" ShapeID="_x0000_i1027" DrawAspect="Content" ObjectID="_1469420656" r:id="rId13"/>
         </w:object>
       </w:r>
     </w:p>
@@ -414,10 +414,10 @@
       </w:pPr>
       <w:r>
         <w:object w:dxaOrig="6403" w:dyaOrig="5178">
-          <v:shape id="_x0000_i1028" type="#_x0000_t75" style="width:320.25pt;height:259pt" o:ole="">
+          <v:shape id="_x0000_i1028" type="#_x0000_t75" style="width:320.25pt;height:258.45pt" o:ole="">
             <v:imagedata r:id="rId14" o:title=""/>
           </v:shape>
-          <o:OLEObject Type="Embed" ProgID="Visio.Drawing.11" ShapeID="_x0000_i1028" DrawAspect="Content" ObjectID="_1468357063" r:id="rId15"/>
+          <o:OLEObject Type="Embed" ProgID="Visio.Drawing.11" ShapeID="_x0000_i1028" DrawAspect="Content" ObjectID="_1469420657" r:id="rId15"/>
         </w:object>
       </w:r>
     </w:p>
@@ -462,7 +462,13 @@
     </w:p>
     <w:p>
       <w:r>
-        <w:t>As the interface supposed to be used in parallel, they can occupy MCU</w:t>
+        <w:t>As the interface supposed to be used in parallel, they can</w:t>
+      </w:r>
+      <w:r>
+        <w:t>’t</w:t>
+      </w:r>
+      <w:r>
+        <w:t xml:space="preserve"> occupy MCU</w:t>
       </w:r>
       <w:r>
         <w:t>’s</w:t>
@@ -7176,7 +7182,7 @@
           <v:shape id="_x0000_i1029" type="#_x0000_t75" style="width:303.05pt;height:218.15pt" o:ole="">
             <v:imagedata r:id="rId16" o:title=""/>
           </v:shape>
-          <o:OLEObject Type="Embed" ProgID="Visio.Drawing.11" ShapeID="_x0000_i1029" DrawAspect="Content" ObjectID="_1468357064" r:id="rId17"/>
+          <o:OLEObject Type="Embed" ProgID="Visio.Drawing.11" ShapeID="_x0000_i1029" DrawAspect="Content" ObjectID="_1469420658" r:id="rId17"/>
         </w:object>
       </w:r>
       <w:r>
@@ -7190,15 +7196,15 @@
           <v:shape id="_x0000_i1030" type="#_x0000_t75" style="width:101pt;height:160.1pt" o:ole="">
             <v:imagedata r:id="rId18" o:title=""/>
           </v:shape>
-          <o:OLEObject Type="Embed" ProgID="Visio.Drawing.11" ShapeID="_x0000_i1030" DrawAspect="Content" ObjectID="_1468357065" r:id="rId19"/>
+          <o:OLEObject Type="Embed" ProgID="Visio.Drawing.11" ShapeID="_x0000_i1030" DrawAspect="Content" ObjectID="_1469420659" r:id="rId19"/>
         </w:object>
       </w:r>
       <w:r>
         <w:object w:dxaOrig="1699" w:dyaOrig="2720">
-          <v:shape id="_x0000_i1031" type="#_x0000_t75" style="width:83.8pt;height:135.4pt" o:ole="">
+          <v:shape id="_x0000_i1031" type="#_x0000_t75" style="width:83.3pt;height:135.4pt" o:ole="">
             <v:imagedata r:id="rId20" o:title=""/>
           </v:shape>
-          <o:OLEObject Type="Embed" ProgID="Visio.Drawing.11" ShapeID="_x0000_i1031" DrawAspect="Content" ObjectID="_1468357066" r:id="rId21"/>
+          <o:OLEObject Type="Embed" ProgID="Visio.Drawing.11" ShapeID="_x0000_i1031" DrawAspect="Content" ObjectID="_1469420660" r:id="rId21"/>
         </w:object>
       </w:r>
     </w:p>
@@ -7429,16 +7435,2090 @@
     <w:p>
       <w:pPr>
         <w:pStyle w:val="Heading1"/>
+        <w:pageBreakBefore/>
+      </w:pPr>
+      <w:r>
+        <w:lastRenderedPageBreak/>
+        <w:t>CSR MCU IF</w:t>
+      </w:r>
+    </w:p>
+    <w:p/>
+    <w:p>
+      <w:r>
+        <w:object w:dxaOrig="11868" w:dyaOrig="5858">
+          <v:shape id="_x0000_i1032" type="#_x0000_t75" style="width:467.45pt;height:231.05pt" o:ole="">
+            <v:imagedata r:id="rId22" o:title=""/>
+          </v:shape>
+          <o:OLEObject Type="Embed" ProgID="Visio.Drawing.11" ShapeID="_x0000_i1032" DrawAspect="Content" ObjectID="_1469420661" r:id="rId23"/>
+        </w:object>
+      </w:r>
+    </w:p>
+    <w:p/>
+    <w:p>
+      <w:r>
+        <w:t>CSR MCU IF is the interface between MCU and Bluetooth (BT) module</w:t>
+      </w:r>
+      <w:r>
+        <w:t xml:space="preserve"> CSR1010</w:t>
+      </w:r>
+      <w:r>
+        <w:t>.</w:t>
+      </w:r>
+    </w:p>
+    <w:p>
+      <w:r>
+        <w:t>The interface utilizes UART communication between BT module and MCU using internal HW on both sides. I.e. both MCU and CSR have HW support for UART interface.</w:t>
+      </w:r>
+    </w:p>
+    <w:p/>
+    <w:p>
+      <w:pPr>
+        <w:pStyle w:val="Heading3"/>
+      </w:pPr>
+      <w:r>
+        <w:t>CSR side – TX part</w:t>
+      </w:r>
+    </w:p>
+    <w:p/>
+    <w:p>
+      <w:r>
+        <w:t xml:space="preserve">In TX direction </w:t>
+      </w:r>
+      <w:r>
+        <w:t>CSR MCU interface is used for several purposes:</w:t>
+      </w:r>
+    </w:p>
+    <w:p>
+      <w:pPr>
+        <w:pStyle w:val="ListParagraph"/>
+        <w:numPr>
+          <w:ilvl w:val="0"/>
+          <w:numId w:val="4"/>
+        </w:numPr>
+      </w:pPr>
+      <w:r>
+        <w:t>Send messages incoming from BT interface to MCU.</w:t>
+      </w:r>
+    </w:p>
+    <w:p>
+      <w:pPr>
+        <w:pStyle w:val="ListParagraph"/>
+        <w:numPr>
+          <w:ilvl w:val="0"/>
+          <w:numId w:val="4"/>
+        </w:numPr>
+      </w:pPr>
+      <w:r>
+        <w:t>Send debug log information from CSR module.</w:t>
+      </w:r>
+    </w:p>
+    <w:p>
+      <w:pPr>
+        <w:pStyle w:val="ListParagraph"/>
+        <w:numPr>
+          <w:ilvl w:val="0"/>
+          <w:numId w:val="4"/>
+        </w:numPr>
+      </w:pPr>
+      <w:r>
+        <w:t>Send responses on MCU command</w:t>
+      </w:r>
+      <w:r>
+        <w:t>.</w:t>
+      </w:r>
+    </w:p>
+    <w:p/>
+    <w:p>
+      <w:r>
+        <w:t xml:space="preserve">All type of data mentioned below </w:t>
+      </w:r>
+      <w:r>
+        <w:t xml:space="preserve">generate by CSR User application (1), then </w:t>
+      </w:r>
+      <w:r>
+        <w:t xml:space="preserve">prepended with dedicated header </w:t>
+      </w:r>
+      <w:r>
+        <w:t xml:space="preserve">(2) </w:t>
+      </w:r>
+      <w:r>
+        <w:t xml:space="preserve">and collected to </w:t>
+      </w:r>
+      <w:r>
+        <w:t>the</w:t>
+      </w:r>
+      <w:r>
+        <w:t xml:space="preserve"> intermediate </w:t>
+      </w:r>
+      <w:r>
+        <w:t xml:space="preserve">circular </w:t>
+      </w:r>
+      <w:r>
+        <w:t xml:space="preserve">message </w:t>
+      </w:r>
+      <w:r>
+        <w:t>buffer</w:t>
+      </w:r>
+      <w:r>
+        <w:t xml:space="preserve"> (</w:t>
+      </w:r>
+      <w:r>
+        <w:t>3</w:t>
+      </w:r>
+      <w:r>
+        <w:t>)</w:t>
+      </w:r>
+      <w:r>
+        <w:t xml:space="preserve">. This buffer unloaded by </w:t>
+      </w:r>
+      <w:r>
+        <w:t xml:space="preserve">“TX complete” </w:t>
+      </w:r>
+      <w:r>
+        <w:t>callback</w:t>
+      </w:r>
+      <w:r>
+        <w:t xml:space="preserve"> function</w:t>
+      </w:r>
+      <w:r>
+        <w:t xml:space="preserve"> (4)</w:t>
+      </w:r>
+      <w:r>
+        <w:t xml:space="preserve"> registered on UART initialization. </w:t>
+      </w:r>
+      <w:r>
+        <w:t xml:space="preserve">The callback function triggers each time when HW finished send data over UART and is ready for a new data bunch. </w:t>
+      </w:r>
+      <w:r>
+        <w:t xml:space="preserve">Upon trigger, the </w:t>
+      </w:r>
+      <w:r>
+        <w:t xml:space="preserve">callback function </w:t>
+      </w:r>
+      <w:r>
+        <w:t xml:space="preserve">writes data from message buffer to </w:t>
+      </w:r>
+      <w:r>
+        <w:t xml:space="preserve">HW TX buffer </w:t>
+      </w:r>
+      <w:r>
+        <w:t xml:space="preserve">(5) </w:t>
+      </w:r>
+      <w:r>
+        <w:t>and exits. Upon data completely transferred over UART interface</w:t>
+      </w:r>
+      <w:r>
+        <w:t>,</w:t>
+      </w:r>
+      <w:r>
+        <w:t xml:space="preserve"> CSR</w:t>
+      </w:r>
+      <w:r>
+        <w:t>’s</w:t>
+      </w:r>
+      <w:r>
+        <w:t xml:space="preserve"> HW triggers the callback again</w:t>
+      </w:r>
+      <w:r>
+        <w:t>.</w:t>
+      </w:r>
+      <w:r>
+        <w:t xml:space="preserve"> The callback function again read</w:t>
+      </w:r>
+      <w:r>
+        <w:t>s</w:t>
+      </w:r>
+      <w:r>
+        <w:t xml:space="preserve"> data from message buffer to HW TX buffer</w:t>
+      </w:r>
+      <w:r>
+        <w:t xml:space="preserve"> and the sequence repeated until message buffer becomes empty</w:t>
+      </w:r>
+      <w:r>
+        <w:t>. When all data from message buffer are transferred the callback function raises dedicated flag “TX empty” and exit. Then, next time, when CSR user application writes to the message buffer it checks the “TX empty</w:t>
+      </w:r>
+      <w:r>
+        <w:t>” flag and if it is set, then initiate transfer by calling “TX complete” callback function.</w:t>
+      </w:r>
+    </w:p>
+    <w:p>
+      <w:r>
+        <w:object w:dxaOrig="6295" w:dyaOrig="5044">
+          <v:shape id="_x0000_i1033" type="#_x0000_t75" style="width:314.85pt;height:252pt" o:ole="">
+            <v:imagedata r:id="rId24" o:title=""/>
+          </v:shape>
+          <o:OLEObject Type="Embed" ProgID="Visio.Drawing.11" ShapeID="_x0000_i1033" DrawAspect="Content" ObjectID="_1469420662" r:id="rId25"/>
+        </w:object>
+      </w:r>
+    </w:p>
+    <w:p/>
+    <w:p/>
+    <w:p>
+      <w:pPr>
+        <w:pStyle w:val="Heading4"/>
+      </w:pPr>
+      <w:r>
+        <w:t>TX Message buffer structure</w:t>
+      </w:r>
+    </w:p>
+    <w:p/>
+    <w:p>
+      <w:pPr>
+        <w:autoSpaceDE w:val="0"/>
+        <w:autoSpaceDN w:val="0"/>
+        <w:adjustRightInd w:val="0"/>
+        <w:rPr>
+          <w:rFonts w:ascii="Consolas" w:hAnsi="Consolas" w:cs="Consolas"/>
+          <w:color w:val="000000"/>
+          <w:sz w:val="19"/>
+          <w:szCs w:val="19"/>
+          <w:highlight w:val="white"/>
+        </w:rPr>
+      </w:pPr>
+      <w:proofErr w:type="spellStart"/>
+      <w:proofErr w:type="gramStart"/>
+      <w:r>
+        <w:rPr>
+          <w:rFonts w:ascii="Consolas" w:hAnsi="Consolas" w:cs="Consolas"/>
+          <w:color w:val="0000FF"/>
+          <w:sz w:val="19"/>
+          <w:szCs w:val="19"/>
+          <w:highlight w:val="white"/>
+        </w:rPr>
+        <w:t>typedef</w:t>
+      </w:r>
+      <w:proofErr w:type="spellEnd"/>
+      <w:proofErr w:type="gramEnd"/>
+      <w:r>
+        <w:rPr>
+          <w:rFonts w:ascii="Consolas" w:hAnsi="Consolas" w:cs="Consolas"/>
+          <w:color w:val="000000"/>
+          <w:sz w:val="19"/>
+          <w:szCs w:val="19"/>
+          <w:highlight w:val="white"/>
+        </w:rPr>
+        <w:t xml:space="preserve"> </w:t>
+      </w:r>
+      <w:proofErr w:type="spellStart"/>
+      <w:r>
+        <w:rPr>
+          <w:rFonts w:ascii="Consolas" w:hAnsi="Consolas" w:cs="Consolas"/>
+          <w:color w:val="0000FF"/>
+          <w:sz w:val="19"/>
+          <w:szCs w:val="19"/>
+          <w:highlight w:val="white"/>
+        </w:rPr>
+        <w:t>struct</w:t>
+      </w:r>
+      <w:proofErr w:type="spellEnd"/>
+      <w:r>
+        <w:rPr>
+          <w:rFonts w:ascii="Consolas" w:hAnsi="Consolas" w:cs="Consolas"/>
+          <w:color w:val="000000"/>
+          <w:sz w:val="19"/>
+          <w:szCs w:val="19"/>
+          <w:highlight w:val="white"/>
+        </w:rPr>
+        <w:t xml:space="preserve"> </w:t>
+      </w:r>
+      <w:proofErr w:type="spellStart"/>
+      <w:r>
+        <w:rPr>
+          <w:rFonts w:ascii="Consolas" w:hAnsi="Consolas" w:cs="Consolas"/>
+          <w:color w:val="2B91AF"/>
+          <w:sz w:val="19"/>
+          <w:szCs w:val="19"/>
+          <w:highlight w:val="white"/>
+        </w:rPr>
+        <w:t>dbg_buff_tag</w:t>
+      </w:r>
+      <w:proofErr w:type="spellEnd"/>
+      <w:r>
+        <w:rPr>
+          <w:rFonts w:ascii="Consolas" w:hAnsi="Consolas" w:cs="Consolas"/>
+          <w:color w:val="000000"/>
+          <w:sz w:val="19"/>
+          <w:szCs w:val="19"/>
+          <w:highlight w:val="white"/>
+        </w:rPr>
+        <w:t xml:space="preserve"> {</w:t>
+      </w:r>
+    </w:p>
+    <w:p>
+      <w:pPr>
+        <w:autoSpaceDE w:val="0"/>
+        <w:autoSpaceDN w:val="0"/>
+        <w:adjustRightInd w:val="0"/>
+        <w:rPr>
+          <w:rFonts w:ascii="Consolas" w:hAnsi="Consolas" w:cs="Consolas"/>
+          <w:color w:val="000000"/>
+          <w:sz w:val="19"/>
+          <w:szCs w:val="19"/>
+          <w:highlight w:val="white"/>
+        </w:rPr>
+      </w:pPr>
+      <w:r>
+        <w:rPr>
+          <w:rFonts w:ascii="Consolas" w:hAnsi="Consolas" w:cs="Consolas"/>
+          <w:color w:val="000000"/>
+          <w:sz w:val="19"/>
+          <w:szCs w:val="19"/>
+          <w:highlight w:val="white"/>
+        </w:rPr>
+        <w:t xml:space="preserve">    </w:t>
+      </w:r>
+      <w:proofErr w:type="gramStart"/>
+      <w:r>
+        <w:rPr>
+          <w:rFonts w:ascii="Consolas" w:hAnsi="Consolas" w:cs="Consolas"/>
+          <w:color w:val="0000FF"/>
+          <w:sz w:val="19"/>
+          <w:szCs w:val="19"/>
+        </w:rPr>
+        <w:t>uint16</w:t>
+      </w:r>
+      <w:r>
+        <w:rPr>
+          <w:rFonts w:ascii="Consolas" w:hAnsi="Consolas" w:cs="Consolas"/>
+          <w:color w:val="000000"/>
+          <w:sz w:val="19"/>
+          <w:szCs w:val="19"/>
+          <w:highlight w:val="white"/>
+        </w:rPr>
+        <w:t xml:space="preserve">  </w:t>
+      </w:r>
+      <w:proofErr w:type="spellStart"/>
+      <w:r>
+        <w:rPr>
+          <w:rFonts w:ascii="Consolas" w:hAnsi="Consolas" w:cs="Consolas"/>
+          <w:color w:val="000000"/>
+          <w:sz w:val="19"/>
+          <w:szCs w:val="19"/>
+          <w:highlight w:val="white"/>
+        </w:rPr>
+        <w:t>usa</w:t>
+      </w:r>
+      <w:proofErr w:type="gramEnd"/>
+      <w:r>
+        <w:rPr>
+          <w:rFonts w:ascii="Consolas" w:hAnsi="Consolas" w:cs="Consolas"/>
+          <w:color w:val="000000"/>
+          <w:sz w:val="19"/>
+          <w:szCs w:val="19"/>
+          <w:highlight w:val="white"/>
+        </w:rPr>
+        <w:t>_guard_s</w:t>
+      </w:r>
+      <w:proofErr w:type="spellEnd"/>
+      <w:r>
+        <w:rPr>
+          <w:rFonts w:ascii="Consolas" w:hAnsi="Consolas" w:cs="Consolas"/>
+          <w:color w:val="000000"/>
+          <w:sz w:val="19"/>
+          <w:szCs w:val="19"/>
+          <w:highlight w:val="white"/>
+        </w:rPr>
+        <w:t>[BUFF_GUARD_LEN];</w:t>
+      </w:r>
+    </w:p>
+    <w:p>
+      <w:pPr>
+        <w:autoSpaceDE w:val="0"/>
+        <w:autoSpaceDN w:val="0"/>
+        <w:adjustRightInd w:val="0"/>
+        <w:rPr>
+          <w:rFonts w:ascii="Consolas" w:hAnsi="Consolas" w:cs="Consolas"/>
+          <w:color w:val="000000"/>
+          <w:sz w:val="19"/>
+          <w:szCs w:val="19"/>
+          <w:highlight w:val="white"/>
+        </w:rPr>
+      </w:pPr>
+      <w:r>
+        <w:rPr>
+          <w:rFonts w:ascii="Consolas" w:hAnsi="Consolas" w:cs="Consolas"/>
+          <w:color w:val="000000"/>
+          <w:sz w:val="19"/>
+          <w:szCs w:val="19"/>
+          <w:highlight w:val="white"/>
+        </w:rPr>
+        <w:t xml:space="preserve">    </w:t>
+      </w:r>
+      <w:proofErr w:type="gramStart"/>
+      <w:r>
+        <w:rPr>
+          <w:rFonts w:ascii="Consolas" w:hAnsi="Consolas" w:cs="Consolas"/>
+          <w:color w:val="0000FF"/>
+          <w:sz w:val="19"/>
+          <w:szCs w:val="19"/>
+        </w:rPr>
+        <w:t>uint16</w:t>
+      </w:r>
+      <w:r>
+        <w:rPr>
+          <w:rFonts w:ascii="Consolas" w:hAnsi="Consolas" w:cs="Consolas"/>
+          <w:color w:val="000000"/>
+          <w:sz w:val="19"/>
+          <w:szCs w:val="19"/>
+          <w:highlight w:val="white"/>
+        </w:rPr>
+        <w:t xml:space="preserve">  </w:t>
+      </w:r>
+      <w:proofErr w:type="spellStart"/>
+      <w:r>
+        <w:rPr>
+          <w:rFonts w:ascii="Consolas" w:hAnsi="Consolas" w:cs="Consolas"/>
+          <w:color w:val="000000"/>
+          <w:sz w:val="19"/>
+          <w:szCs w:val="19"/>
+          <w:highlight w:val="white"/>
+        </w:rPr>
+        <w:t>usa</w:t>
+      </w:r>
+      <w:proofErr w:type="gramEnd"/>
+      <w:r>
+        <w:rPr>
+          <w:rFonts w:ascii="Consolas" w:hAnsi="Consolas" w:cs="Consolas"/>
+          <w:color w:val="000000"/>
+          <w:sz w:val="19"/>
+          <w:szCs w:val="19"/>
+          <w:highlight w:val="white"/>
+        </w:rPr>
+        <w:t>_mem_sign</w:t>
+      </w:r>
+      <w:proofErr w:type="spellEnd"/>
+      <w:r>
+        <w:rPr>
+          <w:rFonts w:ascii="Consolas" w:hAnsi="Consolas" w:cs="Consolas"/>
+          <w:color w:val="000000"/>
+          <w:sz w:val="19"/>
+          <w:szCs w:val="19"/>
+          <w:highlight w:val="white"/>
+        </w:rPr>
+        <w:t>[MEM_SIGN_LEN];</w:t>
+      </w:r>
+    </w:p>
+    <w:p>
+      <w:pPr>
+        <w:autoSpaceDE w:val="0"/>
+        <w:autoSpaceDN w:val="0"/>
+        <w:adjustRightInd w:val="0"/>
+        <w:rPr>
+          <w:rFonts w:ascii="Consolas" w:hAnsi="Consolas" w:cs="Consolas"/>
+          <w:color w:val="000000"/>
+          <w:sz w:val="19"/>
+          <w:szCs w:val="19"/>
+          <w:highlight w:val="white"/>
+        </w:rPr>
+      </w:pPr>
+      <w:r>
+        <w:rPr>
+          <w:rFonts w:ascii="Consolas" w:hAnsi="Consolas" w:cs="Consolas"/>
+          <w:color w:val="000000"/>
+          <w:sz w:val="19"/>
+          <w:szCs w:val="19"/>
+          <w:highlight w:val="white"/>
+        </w:rPr>
+        <w:t xml:space="preserve">    </w:t>
+      </w:r>
+      <w:proofErr w:type="gramStart"/>
+      <w:r>
+        <w:rPr>
+          <w:rFonts w:ascii="Consolas" w:hAnsi="Consolas" w:cs="Consolas"/>
+          <w:color w:val="0000FF"/>
+          <w:sz w:val="19"/>
+          <w:szCs w:val="19"/>
+        </w:rPr>
+        <w:t>uint16</w:t>
+      </w:r>
+      <w:r>
+        <w:rPr>
+          <w:rFonts w:ascii="Consolas" w:hAnsi="Consolas" w:cs="Consolas"/>
+          <w:color w:val="000000"/>
+          <w:sz w:val="19"/>
+          <w:szCs w:val="19"/>
+          <w:highlight w:val="white"/>
+        </w:rPr>
+        <w:t xml:space="preserve">  </w:t>
+      </w:r>
+      <w:proofErr w:type="spellStart"/>
+      <w:r>
+        <w:rPr>
+          <w:rFonts w:ascii="Consolas" w:hAnsi="Consolas" w:cs="Consolas"/>
+          <w:color w:val="000000"/>
+          <w:sz w:val="19"/>
+          <w:szCs w:val="19"/>
+          <w:highlight w:val="white"/>
+        </w:rPr>
+        <w:t>usa</w:t>
+      </w:r>
+      <w:proofErr w:type="gramEnd"/>
+      <w:r>
+        <w:rPr>
+          <w:rFonts w:ascii="Consolas" w:hAnsi="Consolas" w:cs="Consolas"/>
+          <w:color w:val="000000"/>
+          <w:sz w:val="19"/>
+          <w:szCs w:val="19"/>
+          <w:highlight w:val="white"/>
+        </w:rPr>
+        <w:t>_data</w:t>
+      </w:r>
+      <w:proofErr w:type="spellEnd"/>
+      <w:r>
+        <w:rPr>
+          <w:rFonts w:ascii="Consolas" w:hAnsi="Consolas" w:cs="Consolas"/>
+          <w:color w:val="000000"/>
+          <w:sz w:val="19"/>
+          <w:szCs w:val="19"/>
+          <w:highlight w:val="white"/>
+        </w:rPr>
+        <w:t>[TX_MSG_BUFF_LEN];</w:t>
+      </w:r>
+    </w:p>
+    <w:p>
+      <w:pPr>
+        <w:autoSpaceDE w:val="0"/>
+        <w:autoSpaceDN w:val="0"/>
+        <w:adjustRightInd w:val="0"/>
+        <w:rPr>
+          <w:rFonts w:ascii="Consolas" w:hAnsi="Consolas" w:cs="Consolas"/>
+          <w:color w:val="000000"/>
+          <w:sz w:val="19"/>
+          <w:szCs w:val="19"/>
+          <w:highlight w:val="white"/>
+        </w:rPr>
+      </w:pPr>
+      <w:r>
+        <w:rPr>
+          <w:rFonts w:ascii="Consolas" w:hAnsi="Consolas" w:cs="Consolas"/>
+          <w:color w:val="000000"/>
+          <w:sz w:val="19"/>
+          <w:szCs w:val="19"/>
+          <w:highlight w:val="white"/>
+        </w:rPr>
+        <w:t xml:space="preserve">    </w:t>
+      </w:r>
+      <w:proofErr w:type="gramStart"/>
+      <w:r>
+        <w:rPr>
+          <w:rFonts w:ascii="Consolas" w:hAnsi="Consolas" w:cs="Consolas"/>
+          <w:color w:val="0000FF"/>
+          <w:sz w:val="19"/>
+          <w:szCs w:val="19"/>
+        </w:rPr>
+        <w:t>uint16</w:t>
+      </w:r>
+      <w:r>
+        <w:rPr>
+          <w:rFonts w:ascii="Consolas" w:hAnsi="Consolas" w:cs="Consolas"/>
+          <w:color w:val="000000"/>
+          <w:sz w:val="19"/>
+          <w:szCs w:val="19"/>
+          <w:highlight w:val="white"/>
+        </w:rPr>
+        <w:t xml:space="preserve">  </w:t>
+      </w:r>
+      <w:proofErr w:type="spellStart"/>
+      <w:r>
+        <w:rPr>
+          <w:rFonts w:ascii="Consolas" w:hAnsi="Consolas" w:cs="Consolas"/>
+          <w:color w:val="000000"/>
+          <w:sz w:val="19"/>
+          <w:szCs w:val="19"/>
+          <w:highlight w:val="white"/>
+        </w:rPr>
+        <w:t>us</w:t>
+      </w:r>
+      <w:proofErr w:type="gramEnd"/>
+      <w:r>
+        <w:rPr>
+          <w:rFonts w:ascii="Consolas" w:hAnsi="Consolas" w:cs="Consolas"/>
+          <w:color w:val="000000"/>
+          <w:sz w:val="19"/>
+          <w:szCs w:val="19"/>
+          <w:highlight w:val="white"/>
+        </w:rPr>
+        <w:t>_rd_idx</w:t>
+      </w:r>
+      <w:proofErr w:type="spellEnd"/>
+      <w:r>
+        <w:rPr>
+          <w:rFonts w:ascii="Consolas" w:hAnsi="Consolas" w:cs="Consolas"/>
+          <w:color w:val="000000"/>
+          <w:sz w:val="19"/>
+          <w:szCs w:val="19"/>
+          <w:highlight w:val="white"/>
+        </w:rPr>
+        <w:t>;</w:t>
+      </w:r>
+    </w:p>
+    <w:p>
+      <w:pPr>
+        <w:autoSpaceDE w:val="0"/>
+        <w:autoSpaceDN w:val="0"/>
+        <w:adjustRightInd w:val="0"/>
+        <w:rPr>
+          <w:rFonts w:ascii="Consolas" w:hAnsi="Consolas" w:cs="Consolas"/>
+          <w:color w:val="000000"/>
+          <w:sz w:val="19"/>
+          <w:szCs w:val="19"/>
+          <w:highlight w:val="white"/>
+        </w:rPr>
+      </w:pPr>
+      <w:r>
+        <w:rPr>
+          <w:rFonts w:ascii="Consolas" w:hAnsi="Consolas" w:cs="Consolas"/>
+          <w:color w:val="000000"/>
+          <w:sz w:val="19"/>
+          <w:szCs w:val="19"/>
+          <w:highlight w:val="white"/>
+        </w:rPr>
+        <w:t xml:space="preserve">    </w:t>
+      </w:r>
+      <w:proofErr w:type="gramStart"/>
+      <w:r>
+        <w:rPr>
+          <w:rFonts w:ascii="Consolas" w:hAnsi="Consolas" w:cs="Consolas"/>
+          <w:color w:val="0000FF"/>
+          <w:sz w:val="19"/>
+          <w:szCs w:val="19"/>
+        </w:rPr>
+        <w:t>uint16</w:t>
+      </w:r>
+      <w:r>
+        <w:rPr>
+          <w:rFonts w:ascii="Consolas" w:hAnsi="Consolas" w:cs="Consolas"/>
+          <w:color w:val="000000"/>
+          <w:sz w:val="19"/>
+          <w:szCs w:val="19"/>
+          <w:highlight w:val="white"/>
+        </w:rPr>
+        <w:t xml:space="preserve">  </w:t>
+      </w:r>
+      <w:proofErr w:type="spellStart"/>
+      <w:r>
+        <w:rPr>
+          <w:rFonts w:ascii="Consolas" w:hAnsi="Consolas" w:cs="Consolas"/>
+          <w:color w:val="000000"/>
+          <w:sz w:val="19"/>
+          <w:szCs w:val="19"/>
+          <w:highlight w:val="white"/>
+        </w:rPr>
+        <w:t>us</w:t>
+      </w:r>
+      <w:proofErr w:type="gramEnd"/>
+      <w:r>
+        <w:rPr>
+          <w:rFonts w:ascii="Consolas" w:hAnsi="Consolas" w:cs="Consolas"/>
+          <w:color w:val="000000"/>
+          <w:sz w:val="19"/>
+          <w:szCs w:val="19"/>
+          <w:highlight w:val="white"/>
+        </w:rPr>
+        <w:t>_wr_idx</w:t>
+      </w:r>
+      <w:proofErr w:type="spellEnd"/>
+      <w:r>
+        <w:rPr>
+          <w:rFonts w:ascii="Consolas" w:hAnsi="Consolas" w:cs="Consolas"/>
+          <w:color w:val="000000"/>
+          <w:sz w:val="19"/>
+          <w:szCs w:val="19"/>
+          <w:highlight w:val="white"/>
+        </w:rPr>
+        <w:t>;</w:t>
+      </w:r>
+    </w:p>
+    <w:p>
+      <w:pPr>
+        <w:autoSpaceDE w:val="0"/>
+        <w:autoSpaceDN w:val="0"/>
+        <w:adjustRightInd w:val="0"/>
+        <w:rPr>
+          <w:rFonts w:ascii="Consolas" w:hAnsi="Consolas" w:cs="Consolas"/>
+          <w:color w:val="000000"/>
+          <w:sz w:val="19"/>
+          <w:szCs w:val="19"/>
+          <w:highlight w:val="white"/>
+        </w:rPr>
+      </w:pPr>
+      <w:r>
+        <w:rPr>
+          <w:rFonts w:ascii="Consolas" w:hAnsi="Consolas" w:cs="Consolas"/>
+          <w:color w:val="000000"/>
+          <w:sz w:val="19"/>
+          <w:szCs w:val="19"/>
+          <w:highlight w:val="white"/>
+        </w:rPr>
+        <w:t xml:space="preserve">    </w:t>
+      </w:r>
+      <w:proofErr w:type="gramStart"/>
+      <w:r>
+        <w:rPr>
+          <w:rFonts w:ascii="Consolas" w:hAnsi="Consolas" w:cs="Consolas"/>
+          <w:color w:val="0000FF"/>
+          <w:sz w:val="19"/>
+          <w:szCs w:val="19"/>
+        </w:rPr>
+        <w:t>uint16</w:t>
+      </w:r>
+      <w:r>
+        <w:rPr>
+          <w:rFonts w:ascii="Consolas" w:hAnsi="Consolas" w:cs="Consolas"/>
+          <w:color w:val="000000"/>
+          <w:sz w:val="19"/>
+          <w:szCs w:val="19"/>
+          <w:highlight w:val="white"/>
+        </w:rPr>
+        <w:t xml:space="preserve">  </w:t>
+      </w:r>
+      <w:proofErr w:type="spellStart"/>
+      <w:r>
+        <w:rPr>
+          <w:rFonts w:ascii="Consolas" w:hAnsi="Consolas" w:cs="Consolas"/>
+          <w:color w:val="000000"/>
+          <w:sz w:val="19"/>
+          <w:szCs w:val="19"/>
+          <w:highlight w:val="white"/>
+        </w:rPr>
+        <w:t>us</w:t>
+      </w:r>
+      <w:proofErr w:type="gramEnd"/>
+      <w:r>
+        <w:rPr>
+          <w:rFonts w:ascii="Consolas" w:hAnsi="Consolas" w:cs="Consolas"/>
+          <w:color w:val="000000"/>
+          <w:sz w:val="19"/>
+          <w:szCs w:val="19"/>
+          <w:highlight w:val="white"/>
+        </w:rPr>
+        <w:t>_bytes_free</w:t>
+      </w:r>
+      <w:proofErr w:type="spellEnd"/>
+      <w:r>
+        <w:rPr>
+          <w:rFonts w:ascii="Consolas" w:hAnsi="Consolas" w:cs="Consolas"/>
+          <w:color w:val="000000"/>
+          <w:sz w:val="19"/>
+          <w:szCs w:val="19"/>
+          <w:highlight w:val="white"/>
+        </w:rPr>
+        <w:t xml:space="preserve">; </w:t>
+      </w:r>
+      <w:r>
+        <w:rPr>
+          <w:rFonts w:ascii="Consolas" w:hAnsi="Consolas" w:cs="Consolas"/>
+          <w:color w:val="008000"/>
+          <w:sz w:val="19"/>
+          <w:szCs w:val="19"/>
+          <w:highlight w:val="white"/>
+        </w:rPr>
+        <w:t>// ???</w:t>
+      </w:r>
+      <w:r>
+        <w:rPr>
+          <w:rFonts w:ascii="Consolas" w:hAnsi="Consolas" w:cs="Consolas"/>
+          <w:color w:val="008000"/>
+          <w:sz w:val="19"/>
+          <w:szCs w:val="19"/>
+          <w:highlight w:val="white"/>
+        </w:rPr>
+        <w:t xml:space="preserve"> Is really </w:t>
+      </w:r>
+      <w:proofErr w:type="gramStart"/>
+      <w:r>
+        <w:rPr>
+          <w:rFonts w:ascii="Consolas" w:hAnsi="Consolas" w:cs="Consolas"/>
+          <w:color w:val="008000"/>
+          <w:sz w:val="19"/>
+          <w:szCs w:val="19"/>
+          <w:highlight w:val="white"/>
+        </w:rPr>
+        <w:t>needed ???</w:t>
+      </w:r>
+      <w:proofErr w:type="gramEnd"/>
+    </w:p>
+    <w:p>
+      <w:pPr>
+        <w:autoSpaceDE w:val="0"/>
+        <w:autoSpaceDN w:val="0"/>
+        <w:adjustRightInd w:val="0"/>
+        <w:rPr>
+          <w:rFonts w:ascii="Consolas" w:hAnsi="Consolas" w:cs="Consolas"/>
+          <w:color w:val="000000"/>
+          <w:sz w:val="19"/>
+          <w:szCs w:val="19"/>
+          <w:highlight w:val="white"/>
+        </w:rPr>
+      </w:pPr>
+      <w:r>
+        <w:rPr>
+          <w:rFonts w:ascii="Consolas" w:hAnsi="Consolas" w:cs="Consolas"/>
+          <w:color w:val="000000"/>
+          <w:sz w:val="19"/>
+          <w:szCs w:val="19"/>
+          <w:highlight w:val="white"/>
+        </w:rPr>
+        <w:t xml:space="preserve">    </w:t>
+      </w:r>
+      <w:proofErr w:type="gramStart"/>
+      <w:r>
+        <w:rPr>
+          <w:rFonts w:ascii="Consolas" w:hAnsi="Consolas" w:cs="Consolas"/>
+          <w:color w:val="0000FF"/>
+          <w:sz w:val="19"/>
+          <w:szCs w:val="19"/>
+        </w:rPr>
+        <w:t>uint16</w:t>
+      </w:r>
+      <w:r>
+        <w:rPr>
+          <w:rFonts w:ascii="Consolas" w:hAnsi="Consolas" w:cs="Consolas"/>
+          <w:color w:val="000000"/>
+          <w:sz w:val="19"/>
+          <w:szCs w:val="19"/>
+          <w:highlight w:val="white"/>
+        </w:rPr>
+        <w:t xml:space="preserve">  </w:t>
+      </w:r>
+      <w:proofErr w:type="spellStart"/>
+      <w:r>
+        <w:rPr>
+          <w:rFonts w:ascii="Consolas" w:hAnsi="Consolas" w:cs="Consolas"/>
+          <w:color w:val="000000"/>
+          <w:sz w:val="19"/>
+          <w:szCs w:val="19"/>
+          <w:highlight w:val="white"/>
+        </w:rPr>
+        <w:t>us</w:t>
+      </w:r>
+      <w:proofErr w:type="gramEnd"/>
+      <w:r>
+        <w:rPr>
+          <w:rFonts w:ascii="Consolas" w:hAnsi="Consolas" w:cs="Consolas"/>
+          <w:color w:val="000000"/>
+          <w:sz w:val="19"/>
+          <w:szCs w:val="19"/>
+          <w:highlight w:val="white"/>
+        </w:rPr>
+        <w:t>_tx_empty</w:t>
+      </w:r>
+      <w:proofErr w:type="spellEnd"/>
+      <w:r>
+        <w:rPr>
+          <w:rFonts w:ascii="Consolas" w:hAnsi="Consolas" w:cs="Consolas"/>
+          <w:color w:val="000000"/>
+          <w:sz w:val="19"/>
+          <w:szCs w:val="19"/>
+          <w:highlight w:val="white"/>
+        </w:rPr>
+        <w:t>;</w:t>
+      </w:r>
+    </w:p>
+    <w:p>
+      <w:pPr>
+        <w:autoSpaceDE w:val="0"/>
+        <w:autoSpaceDN w:val="0"/>
+        <w:adjustRightInd w:val="0"/>
+        <w:rPr>
+          <w:rFonts w:ascii="Consolas" w:hAnsi="Consolas" w:cs="Consolas"/>
+          <w:color w:val="000000"/>
+          <w:sz w:val="19"/>
+          <w:szCs w:val="19"/>
+          <w:highlight w:val="white"/>
+        </w:rPr>
+      </w:pPr>
+      <w:r>
+        <w:rPr>
+          <w:rFonts w:ascii="Consolas" w:hAnsi="Consolas" w:cs="Consolas"/>
+          <w:color w:val="000000"/>
+          <w:sz w:val="19"/>
+          <w:szCs w:val="19"/>
+          <w:highlight w:val="white"/>
+        </w:rPr>
+        <w:t xml:space="preserve">    </w:t>
+      </w:r>
+      <w:proofErr w:type="gramStart"/>
+      <w:r>
+        <w:rPr>
+          <w:rFonts w:ascii="Consolas" w:hAnsi="Consolas" w:cs="Consolas"/>
+          <w:color w:val="0000FF"/>
+          <w:sz w:val="19"/>
+          <w:szCs w:val="19"/>
+        </w:rPr>
+        <w:t>uint16</w:t>
+      </w:r>
+      <w:r>
+        <w:rPr>
+          <w:rFonts w:ascii="Consolas" w:hAnsi="Consolas" w:cs="Consolas"/>
+          <w:color w:val="000000"/>
+          <w:sz w:val="19"/>
+          <w:szCs w:val="19"/>
+          <w:highlight w:val="white"/>
+        </w:rPr>
+        <w:t xml:space="preserve">  </w:t>
+      </w:r>
+      <w:proofErr w:type="spellStart"/>
+      <w:r>
+        <w:rPr>
+          <w:rFonts w:ascii="Consolas" w:hAnsi="Consolas" w:cs="Consolas"/>
+          <w:color w:val="000000"/>
+          <w:sz w:val="19"/>
+          <w:szCs w:val="19"/>
+          <w:highlight w:val="white"/>
+        </w:rPr>
+        <w:t>usa</w:t>
+      </w:r>
+      <w:proofErr w:type="gramEnd"/>
+      <w:r>
+        <w:rPr>
+          <w:rFonts w:ascii="Consolas" w:hAnsi="Consolas" w:cs="Consolas"/>
+          <w:color w:val="000000"/>
+          <w:sz w:val="19"/>
+          <w:szCs w:val="19"/>
+          <w:highlight w:val="white"/>
+        </w:rPr>
+        <w:t>_guard_e</w:t>
+      </w:r>
+      <w:proofErr w:type="spellEnd"/>
+      <w:r>
+        <w:rPr>
+          <w:rFonts w:ascii="Consolas" w:hAnsi="Consolas" w:cs="Consolas"/>
+          <w:color w:val="000000"/>
+          <w:sz w:val="19"/>
+          <w:szCs w:val="19"/>
+          <w:highlight w:val="white"/>
+        </w:rPr>
+        <w:t>[BUFF_GUARD_LEN];</w:t>
+      </w:r>
+    </w:p>
+    <w:p>
+      <w:pPr>
+        <w:autoSpaceDE w:val="0"/>
+        <w:autoSpaceDN w:val="0"/>
+        <w:adjustRightInd w:val="0"/>
+        <w:rPr>
+          <w:rFonts w:ascii="Consolas" w:hAnsi="Consolas" w:cs="Consolas"/>
+          <w:color w:val="000000"/>
+          <w:sz w:val="19"/>
+          <w:szCs w:val="19"/>
+          <w:highlight w:val="white"/>
+        </w:rPr>
+      </w:pPr>
+      <w:r>
+        <w:rPr>
+          <w:rFonts w:ascii="Consolas" w:hAnsi="Consolas" w:cs="Consolas"/>
+          <w:color w:val="000000"/>
+          <w:sz w:val="19"/>
+          <w:szCs w:val="19"/>
+          <w:highlight w:val="white"/>
+        </w:rPr>
+        <w:t xml:space="preserve">} </w:t>
+      </w:r>
+      <w:r>
+        <w:rPr>
+          <w:rFonts w:ascii="Consolas" w:hAnsi="Consolas" w:cs="Consolas"/>
+          <w:color w:val="2B91AF"/>
+          <w:sz w:val="19"/>
+          <w:szCs w:val="19"/>
+          <w:highlight w:val="white"/>
+        </w:rPr>
+        <w:t>TX_MSG_BUFF_T</w:t>
+      </w:r>
+      <w:r>
+        <w:rPr>
+          <w:rFonts w:ascii="Consolas" w:hAnsi="Consolas" w:cs="Consolas"/>
+          <w:color w:val="000000"/>
+          <w:sz w:val="19"/>
+          <w:szCs w:val="19"/>
+          <w:highlight w:val="white"/>
+        </w:rPr>
+        <w:t>;</w:t>
+      </w:r>
+    </w:p>
+    <w:p/>
+    <w:p/>
+    <w:p>
+      <w:r>
+        <w:t xml:space="preserve">TX message buffer </w:t>
+      </w:r>
+      <w:r>
+        <w:t xml:space="preserve">is a typical circular buffer with </w:t>
+      </w:r>
+      <w:r>
+        <w:t xml:space="preserve">two </w:t>
+      </w:r>
+      <w:proofErr w:type="gramStart"/>
+      <w:r>
+        <w:t>indices ???</w:t>
+      </w:r>
+      <w:proofErr w:type="gramEnd"/>
+      <w:r>
+        <w:t xml:space="preserve"> </w:t>
+      </w:r>
+      <w:proofErr w:type="gramStart"/>
+      <w:r>
+        <w:t>and</w:t>
+      </w:r>
+      <w:proofErr w:type="gramEnd"/>
+      <w:r>
+        <w:t xml:space="preserve"> one derivative variable free space ???. As the CSR is based on 16bit architecture (XAR) the native 16bit variables are used for indices and other </w:t>
+      </w:r>
+      <w:r>
+        <w:t xml:space="preserve">buffer related </w:t>
+      </w:r>
+      <w:r>
+        <w:t>variables.</w:t>
+      </w:r>
+      <w:r>
+        <w:t xml:space="preserve"> For the same reason data into the buffer are stored in so called packed form as an array of uint16.</w:t>
+      </w:r>
+    </w:p>
+    <w:p>
+      <w:r>
+        <w:t xml:space="preserve"> </w:t>
+      </w:r>
+    </w:p>
+    <w:p>
+      <w:proofErr w:type="gramStart"/>
+      <w:r>
+        <w:rPr>
+          <w:rFonts w:ascii="Consolas" w:hAnsi="Consolas" w:cs="Consolas"/>
+          <w:color w:val="0000FF"/>
+          <w:sz w:val="19"/>
+          <w:szCs w:val="19"/>
+        </w:rPr>
+        <w:t>uint16</w:t>
+      </w:r>
+      <w:r>
+        <w:rPr>
+          <w:rFonts w:ascii="Consolas" w:hAnsi="Consolas" w:cs="Consolas"/>
+          <w:color w:val="000000"/>
+          <w:sz w:val="19"/>
+          <w:szCs w:val="19"/>
+          <w:highlight w:val="white"/>
+        </w:rPr>
+        <w:t xml:space="preserve">  </w:t>
+      </w:r>
+      <w:proofErr w:type="spellStart"/>
+      <w:r>
+        <w:rPr>
+          <w:rFonts w:ascii="Consolas" w:hAnsi="Consolas" w:cs="Consolas"/>
+          <w:color w:val="000080"/>
+          <w:sz w:val="19"/>
+          <w:szCs w:val="19"/>
+        </w:rPr>
+        <w:t>usa</w:t>
+      </w:r>
+      <w:proofErr w:type="gramEnd"/>
+      <w:r>
+        <w:rPr>
+          <w:rFonts w:ascii="Consolas" w:hAnsi="Consolas" w:cs="Consolas"/>
+          <w:color w:val="000080"/>
+          <w:sz w:val="19"/>
+          <w:szCs w:val="19"/>
+        </w:rPr>
+        <w:t>_guard_s</w:t>
+      </w:r>
+      <w:proofErr w:type="spellEnd"/>
+      <w:r>
+        <w:rPr>
+          <w:rFonts w:ascii="Consolas" w:hAnsi="Consolas" w:cs="Consolas"/>
+          <w:color w:val="000000"/>
+          <w:sz w:val="19"/>
+          <w:szCs w:val="19"/>
+        </w:rPr>
+        <w:t>[</w:t>
+      </w:r>
+      <w:r>
+        <w:rPr>
+          <w:rFonts w:ascii="Consolas" w:hAnsi="Consolas" w:cs="Consolas"/>
+          <w:color w:val="A000A0"/>
+          <w:sz w:val="19"/>
+          <w:szCs w:val="19"/>
+        </w:rPr>
+        <w:t>BUFF_GUARD_LEN</w:t>
+      </w:r>
+      <w:r>
+        <w:rPr>
+          <w:rFonts w:ascii="Consolas" w:hAnsi="Consolas" w:cs="Consolas"/>
+          <w:color w:val="000000"/>
+          <w:sz w:val="19"/>
+          <w:szCs w:val="19"/>
+        </w:rPr>
+        <w:t>]</w:t>
+      </w:r>
+    </w:p>
+    <w:p>
+      <w:proofErr w:type="gramStart"/>
+      <w:r>
+        <w:t>Just a memory guard area for easier memory corruption diagnostic.</w:t>
+      </w:r>
+      <w:proofErr w:type="gramEnd"/>
+    </w:p>
+    <w:p>
+      <w:proofErr w:type="gramStart"/>
+      <w:r>
+        <w:t xml:space="preserve">Initialized at startup by constant </w:t>
+      </w:r>
+      <w:r>
+        <w:rPr>
+          <w:rStyle w:val="Codechar"/>
+        </w:rPr>
+        <w:t>0xDEADBEEF</w:t>
+      </w:r>
+      <w:r>
+        <w:t>.</w:t>
+      </w:r>
+      <w:proofErr w:type="gramEnd"/>
+    </w:p>
+    <w:p/>
+    <w:p>
+      <w:pPr>
+        <w:autoSpaceDE w:val="0"/>
+        <w:autoSpaceDN w:val="0"/>
+        <w:adjustRightInd w:val="0"/>
+        <w:rPr>
+          <w:rFonts w:ascii="Consolas" w:hAnsi="Consolas" w:cs="Consolas"/>
+          <w:sz w:val="19"/>
+          <w:szCs w:val="19"/>
+        </w:rPr>
+      </w:pPr>
+      <w:proofErr w:type="gramStart"/>
+      <w:r>
+        <w:rPr>
+          <w:rFonts w:ascii="Consolas" w:hAnsi="Consolas" w:cs="Consolas"/>
+          <w:color w:val="0000FF"/>
+          <w:sz w:val="19"/>
+          <w:szCs w:val="19"/>
+        </w:rPr>
+        <w:t>u</w:t>
+      </w:r>
+      <w:r>
+        <w:rPr>
+          <w:rFonts w:ascii="Consolas" w:hAnsi="Consolas" w:cs="Consolas"/>
+          <w:color w:val="0000FF"/>
+          <w:sz w:val="19"/>
+          <w:szCs w:val="19"/>
+        </w:rPr>
+        <w:t>int16</w:t>
+      </w:r>
+      <w:r>
+        <w:rPr>
+          <w:rFonts w:ascii="Consolas" w:hAnsi="Consolas" w:cs="Consolas"/>
+          <w:color w:val="800000"/>
+          <w:sz w:val="19"/>
+          <w:szCs w:val="19"/>
+        </w:rPr>
+        <w:t xml:space="preserve">  </w:t>
+      </w:r>
+      <w:proofErr w:type="spellStart"/>
+      <w:r>
+        <w:rPr>
+          <w:rFonts w:ascii="Consolas" w:hAnsi="Consolas" w:cs="Consolas"/>
+          <w:color w:val="000080"/>
+          <w:sz w:val="19"/>
+          <w:szCs w:val="19"/>
+        </w:rPr>
+        <w:t>usa</w:t>
+      </w:r>
+      <w:proofErr w:type="gramEnd"/>
+      <w:r>
+        <w:rPr>
+          <w:rFonts w:ascii="Consolas" w:hAnsi="Consolas" w:cs="Consolas"/>
+          <w:color w:val="000080"/>
+          <w:sz w:val="19"/>
+          <w:szCs w:val="19"/>
+        </w:rPr>
+        <w:t>_mem_sign</w:t>
+      </w:r>
+      <w:proofErr w:type="spellEnd"/>
+      <w:r>
+        <w:rPr>
+          <w:rFonts w:ascii="Consolas" w:hAnsi="Consolas" w:cs="Consolas"/>
+          <w:sz w:val="19"/>
+          <w:szCs w:val="19"/>
+        </w:rPr>
+        <w:t>[</w:t>
+      </w:r>
+      <w:r>
+        <w:rPr>
+          <w:rFonts w:ascii="Consolas" w:hAnsi="Consolas" w:cs="Consolas"/>
+          <w:color w:val="A000A0"/>
+          <w:sz w:val="19"/>
+          <w:szCs w:val="19"/>
+        </w:rPr>
+        <w:t>MEM_SIGN_LEN</w:t>
+      </w:r>
+      <w:r>
+        <w:rPr>
+          <w:rFonts w:ascii="Consolas" w:hAnsi="Consolas" w:cs="Consolas"/>
+          <w:sz w:val="19"/>
+          <w:szCs w:val="19"/>
+        </w:rPr>
+        <w:t>];</w:t>
+      </w:r>
+    </w:p>
+    <w:p>
+      <w:proofErr w:type="gramStart"/>
+      <w:r>
+        <w:t>Memory area signature.</w:t>
+      </w:r>
+      <w:proofErr w:type="gramEnd"/>
+      <w:r>
+        <w:t xml:space="preserve"> </w:t>
+      </w:r>
+      <w:r>
+        <w:t>The signature is s</w:t>
+      </w:r>
+      <w:r>
+        <w:t>pe</w:t>
+      </w:r>
+      <w:r>
+        <w:t>ci</w:t>
+      </w:r>
+      <w:r>
+        <w:t xml:space="preserve">fic for a particular object of </w:t>
+      </w:r>
+      <w:r>
+        <w:t xml:space="preserve">that </w:t>
+      </w:r>
+      <w:r>
+        <w:t xml:space="preserve">type. </w:t>
+      </w:r>
+      <w:proofErr w:type="gramStart"/>
+      <w:r>
+        <w:t>Initialized at startup by a constant unique for that object instance.</w:t>
+      </w:r>
+      <w:proofErr w:type="gramEnd"/>
+    </w:p>
+    <w:p>
+      <w:pPr>
+        <w:autoSpaceDE w:val="0"/>
+        <w:autoSpaceDN w:val="0"/>
+        <w:adjustRightInd w:val="0"/>
+        <w:rPr>
+          <w:rFonts w:ascii="Consolas" w:hAnsi="Consolas" w:cs="Consolas"/>
+          <w:color w:val="0000FF"/>
+          <w:sz w:val="19"/>
+          <w:szCs w:val="19"/>
+        </w:rPr>
+      </w:pPr>
+    </w:p>
+    <w:p>
+      <w:pPr>
+        <w:autoSpaceDE w:val="0"/>
+        <w:autoSpaceDN w:val="0"/>
+        <w:adjustRightInd w:val="0"/>
+        <w:rPr>
+          <w:rFonts w:ascii="Consolas" w:hAnsi="Consolas" w:cs="Consolas"/>
+          <w:sz w:val="19"/>
+          <w:szCs w:val="19"/>
+        </w:rPr>
+      </w:pPr>
+      <w:proofErr w:type="gramStart"/>
+      <w:r>
+        <w:rPr>
+          <w:rFonts w:ascii="Consolas" w:hAnsi="Consolas" w:cs="Consolas"/>
+          <w:color w:val="0000FF"/>
+          <w:sz w:val="19"/>
+          <w:szCs w:val="19"/>
+        </w:rPr>
+        <w:t>ui</w:t>
+      </w:r>
+      <w:r>
+        <w:rPr>
+          <w:rFonts w:ascii="Consolas" w:hAnsi="Consolas" w:cs="Consolas"/>
+          <w:color w:val="0000FF"/>
+          <w:sz w:val="19"/>
+          <w:szCs w:val="19"/>
+        </w:rPr>
+        <w:t>nt</w:t>
+      </w:r>
+      <w:r>
+        <w:rPr>
+          <w:rFonts w:ascii="Consolas" w:hAnsi="Consolas" w:cs="Consolas"/>
+          <w:color w:val="0000FF"/>
+          <w:sz w:val="19"/>
+          <w:szCs w:val="19"/>
+        </w:rPr>
+        <w:t>16</w:t>
+      </w:r>
+      <w:r>
+        <w:rPr>
+          <w:rFonts w:ascii="Consolas" w:hAnsi="Consolas" w:cs="Consolas"/>
+          <w:color w:val="800000"/>
+          <w:sz w:val="19"/>
+          <w:szCs w:val="19"/>
+        </w:rPr>
+        <w:t xml:space="preserve">  </w:t>
+      </w:r>
+      <w:proofErr w:type="spellStart"/>
+      <w:r>
+        <w:rPr>
+          <w:rFonts w:ascii="Consolas" w:hAnsi="Consolas" w:cs="Consolas"/>
+          <w:color w:val="000080"/>
+          <w:sz w:val="19"/>
+          <w:szCs w:val="19"/>
+        </w:rPr>
+        <w:t>u</w:t>
+      </w:r>
+      <w:r>
+        <w:rPr>
+          <w:rFonts w:ascii="Consolas" w:hAnsi="Consolas" w:cs="Consolas"/>
+          <w:color w:val="000080"/>
+          <w:sz w:val="19"/>
+          <w:szCs w:val="19"/>
+        </w:rPr>
+        <w:t>s</w:t>
+      </w:r>
+      <w:r>
+        <w:rPr>
+          <w:rFonts w:ascii="Consolas" w:hAnsi="Consolas" w:cs="Consolas"/>
+          <w:color w:val="000080"/>
+          <w:sz w:val="19"/>
+          <w:szCs w:val="19"/>
+        </w:rPr>
+        <w:t>a</w:t>
+      </w:r>
+      <w:proofErr w:type="gramEnd"/>
+      <w:r>
+        <w:rPr>
+          <w:rFonts w:ascii="Consolas" w:hAnsi="Consolas" w:cs="Consolas"/>
+          <w:color w:val="000080"/>
+          <w:sz w:val="19"/>
+          <w:szCs w:val="19"/>
+        </w:rPr>
+        <w:t>_data</w:t>
+      </w:r>
+      <w:proofErr w:type="spellEnd"/>
+      <w:r>
+        <w:rPr>
+          <w:rFonts w:ascii="Consolas" w:hAnsi="Consolas" w:cs="Consolas"/>
+          <w:sz w:val="19"/>
+          <w:szCs w:val="19"/>
+        </w:rPr>
+        <w:t>[</w:t>
+      </w:r>
+      <w:r>
+        <w:rPr>
+          <w:rFonts w:ascii="Consolas" w:hAnsi="Consolas" w:cs="Consolas"/>
+          <w:color w:val="A000A0"/>
+          <w:sz w:val="19"/>
+          <w:szCs w:val="19"/>
+        </w:rPr>
+        <w:t>TX_MSG_</w:t>
+      </w:r>
+      <w:r>
+        <w:rPr>
+          <w:rFonts w:ascii="Consolas" w:hAnsi="Consolas" w:cs="Consolas"/>
+          <w:color w:val="A000A0"/>
+          <w:sz w:val="19"/>
+          <w:szCs w:val="19"/>
+        </w:rPr>
+        <w:t>BUFF_LEN</w:t>
+      </w:r>
+      <w:r>
+        <w:rPr>
+          <w:rFonts w:ascii="Consolas" w:hAnsi="Consolas" w:cs="Consolas"/>
+          <w:sz w:val="19"/>
+          <w:szCs w:val="19"/>
+        </w:rPr>
+        <w:t>];</w:t>
+      </w:r>
+    </w:p>
+    <w:p>
+      <w:pPr>
+        <w:autoSpaceDE w:val="0"/>
+        <w:autoSpaceDN w:val="0"/>
+        <w:adjustRightInd w:val="0"/>
+      </w:pPr>
+      <w:proofErr w:type="gramStart"/>
+      <w:r>
+        <w:lastRenderedPageBreak/>
+        <w:t>Circular memory buffer.</w:t>
+      </w:r>
+      <w:proofErr w:type="gramEnd"/>
+      <w:r>
+        <w:t xml:space="preserve"> </w:t>
+      </w:r>
+      <w:proofErr w:type="gramStart"/>
+      <w:r>
+        <w:t>Non</w:t>
+      </w:r>
+      <w:proofErr w:type="gramEnd"/>
+      <w:r>
+        <w:t xml:space="preserve"> initialized. Read/write </w:t>
+      </w:r>
+      <w:r>
+        <w:t xml:space="preserve">operations </w:t>
+      </w:r>
+      <w:r>
+        <w:t xml:space="preserve">controlled by </w:t>
+      </w:r>
+      <w:proofErr w:type="gramStart"/>
+      <w:r>
+        <w:t xml:space="preserve">indices  </w:t>
+      </w:r>
+      <w:proofErr w:type="spellStart"/>
+      <w:r>
+        <w:rPr>
+          <w:rFonts w:ascii="Consolas" w:hAnsi="Consolas" w:cs="Consolas"/>
+          <w:color w:val="000080"/>
+          <w:sz w:val="19"/>
+          <w:szCs w:val="19"/>
+        </w:rPr>
+        <w:t>u</w:t>
+      </w:r>
+      <w:r>
+        <w:rPr>
+          <w:rFonts w:ascii="Consolas" w:hAnsi="Consolas" w:cs="Consolas"/>
+          <w:color w:val="000080"/>
+          <w:sz w:val="19"/>
+          <w:szCs w:val="19"/>
+        </w:rPr>
+        <w:t>s</w:t>
+      </w:r>
+      <w:proofErr w:type="gramEnd"/>
+      <w:r>
+        <w:rPr>
+          <w:rFonts w:ascii="Consolas" w:hAnsi="Consolas" w:cs="Consolas"/>
+          <w:color w:val="000080"/>
+          <w:sz w:val="19"/>
+          <w:szCs w:val="19"/>
+        </w:rPr>
+        <w:t>_rd_idx</w:t>
+      </w:r>
+      <w:proofErr w:type="spellEnd"/>
+      <w:r>
+        <w:rPr>
+          <w:rFonts w:ascii="Consolas" w:hAnsi="Consolas" w:cs="Consolas"/>
+          <w:color w:val="000080"/>
+          <w:sz w:val="19"/>
+          <w:szCs w:val="19"/>
+        </w:rPr>
+        <w:t xml:space="preserve"> </w:t>
+      </w:r>
+      <w:r>
+        <w:t>and</w:t>
+      </w:r>
+      <w:r>
+        <w:rPr>
+          <w:rFonts w:ascii="Consolas" w:hAnsi="Consolas" w:cs="Consolas"/>
+          <w:color w:val="000080"/>
+          <w:sz w:val="19"/>
+          <w:szCs w:val="19"/>
+        </w:rPr>
+        <w:t xml:space="preserve"> </w:t>
+      </w:r>
+      <w:proofErr w:type="spellStart"/>
+      <w:r>
+        <w:rPr>
+          <w:rFonts w:ascii="Consolas" w:hAnsi="Consolas" w:cs="Consolas"/>
+          <w:color w:val="000080"/>
+          <w:sz w:val="19"/>
+          <w:szCs w:val="19"/>
+        </w:rPr>
+        <w:t>u</w:t>
+      </w:r>
+      <w:r>
+        <w:rPr>
+          <w:rFonts w:ascii="Consolas" w:hAnsi="Consolas" w:cs="Consolas"/>
+          <w:color w:val="000080"/>
+          <w:sz w:val="19"/>
+          <w:szCs w:val="19"/>
+        </w:rPr>
+        <w:t>s</w:t>
+      </w:r>
+      <w:r>
+        <w:rPr>
+          <w:rFonts w:ascii="Consolas" w:hAnsi="Consolas" w:cs="Consolas"/>
+          <w:color w:val="000080"/>
+          <w:sz w:val="19"/>
+          <w:szCs w:val="19"/>
+        </w:rPr>
+        <w:t>_wr_idx</w:t>
+      </w:r>
+      <w:proofErr w:type="spellEnd"/>
+      <w:r>
+        <w:rPr>
+          <w:rFonts w:ascii="Consolas" w:hAnsi="Consolas" w:cs="Consolas"/>
+          <w:color w:val="000080"/>
+          <w:sz w:val="19"/>
+          <w:szCs w:val="19"/>
+        </w:rPr>
+        <w:t>.</w:t>
+      </w:r>
+    </w:p>
+    <w:p/>
+    <w:p>
+      <w:pPr>
+        <w:autoSpaceDE w:val="0"/>
+        <w:autoSpaceDN w:val="0"/>
+        <w:adjustRightInd w:val="0"/>
+        <w:rPr>
+          <w:rFonts w:ascii="Consolas" w:hAnsi="Consolas" w:cs="Consolas"/>
+          <w:sz w:val="19"/>
+          <w:szCs w:val="19"/>
+        </w:rPr>
+      </w:pPr>
+      <w:proofErr w:type="gramStart"/>
+      <w:r>
+        <w:rPr>
+          <w:rFonts w:ascii="Consolas" w:hAnsi="Consolas" w:cs="Consolas"/>
+          <w:color w:val="0000FF"/>
+          <w:sz w:val="19"/>
+          <w:szCs w:val="19"/>
+        </w:rPr>
+        <w:t>u</w:t>
+      </w:r>
+      <w:r>
+        <w:rPr>
+          <w:rFonts w:ascii="Consolas" w:hAnsi="Consolas" w:cs="Consolas"/>
+          <w:color w:val="0000FF"/>
+          <w:sz w:val="19"/>
+          <w:szCs w:val="19"/>
+        </w:rPr>
+        <w:t>int16</w:t>
+      </w:r>
+      <w:r>
+        <w:rPr>
+          <w:rFonts w:ascii="Consolas" w:hAnsi="Consolas" w:cs="Consolas"/>
+          <w:color w:val="800000"/>
+          <w:sz w:val="19"/>
+          <w:szCs w:val="19"/>
+        </w:rPr>
+        <w:t xml:space="preserve">  </w:t>
+      </w:r>
+      <w:proofErr w:type="spellStart"/>
+      <w:r>
+        <w:rPr>
+          <w:rFonts w:ascii="Consolas" w:hAnsi="Consolas" w:cs="Consolas"/>
+          <w:color w:val="000080"/>
+          <w:sz w:val="19"/>
+          <w:szCs w:val="19"/>
+        </w:rPr>
+        <w:t>us</w:t>
+      </w:r>
+      <w:proofErr w:type="gramEnd"/>
+      <w:r>
+        <w:rPr>
+          <w:rFonts w:ascii="Consolas" w:hAnsi="Consolas" w:cs="Consolas"/>
+          <w:color w:val="000080"/>
+          <w:sz w:val="19"/>
+          <w:szCs w:val="19"/>
+        </w:rPr>
+        <w:t>_rd_idx</w:t>
+      </w:r>
+      <w:proofErr w:type="spellEnd"/>
+    </w:p>
+    <w:p>
+      <w:pPr>
+        <w:autoSpaceDE w:val="0"/>
+        <w:autoSpaceDN w:val="0"/>
+        <w:adjustRightInd w:val="0"/>
+      </w:pPr>
+      <w:proofErr w:type="gramStart"/>
+      <w:r>
+        <w:t xml:space="preserve">Index for the next read operation </w:t>
+      </w:r>
+      <w:r>
+        <w:t xml:space="preserve">by </w:t>
+      </w:r>
+      <w:r>
+        <w:t>TX complete callback.</w:t>
+      </w:r>
+      <w:proofErr w:type="gramEnd"/>
+      <w:r>
+        <w:t xml:space="preserve">  </w:t>
+      </w:r>
+      <w:proofErr w:type="gramStart"/>
+      <w:r>
+        <w:t>Initialized to 0.</w:t>
+      </w:r>
+      <w:proofErr w:type="gramEnd"/>
+      <w:r>
+        <w:t xml:space="preserve">  The TX complete callback may read data up to </w:t>
+      </w:r>
+      <w:r>
+        <w:rPr>
+          <w:rFonts w:ascii="Consolas" w:hAnsi="Consolas" w:cs="Consolas"/>
+          <w:color w:val="000080"/>
+          <w:sz w:val="19"/>
+          <w:szCs w:val="19"/>
+        </w:rPr>
+        <w:t>us_wr_idx-1.</w:t>
+      </w:r>
+      <w:r>
+        <w:t xml:space="preserve"> </w:t>
+      </w:r>
+      <w:r>
+        <w:t xml:space="preserve">The index is incremental by module </w:t>
+      </w:r>
+      <w:r>
+        <w:rPr>
+          <w:rFonts w:ascii="Consolas" w:hAnsi="Consolas" w:cs="Consolas"/>
+          <w:color w:val="A000A0"/>
+          <w:sz w:val="19"/>
+          <w:szCs w:val="19"/>
+        </w:rPr>
+        <w:t>TX_MSG_BUFF_LEN</w:t>
+      </w:r>
+      <w:r>
+        <w:t>.</w:t>
+      </w:r>
+    </w:p>
+    <w:p>
+      <w:pPr>
+        <w:autoSpaceDE w:val="0"/>
+        <w:autoSpaceDN w:val="0"/>
+        <w:adjustRightInd w:val="0"/>
+        <w:rPr>
+          <w:rFonts w:ascii="Consolas" w:hAnsi="Consolas" w:cs="Consolas"/>
+          <w:color w:val="0000FF"/>
+          <w:sz w:val="19"/>
+          <w:szCs w:val="19"/>
+        </w:rPr>
+      </w:pPr>
+    </w:p>
+    <w:p>
+      <w:pPr>
+        <w:autoSpaceDE w:val="0"/>
+        <w:autoSpaceDN w:val="0"/>
+        <w:adjustRightInd w:val="0"/>
+        <w:rPr>
+          <w:rFonts w:ascii="Consolas" w:hAnsi="Consolas" w:cs="Consolas"/>
+          <w:sz w:val="19"/>
+          <w:szCs w:val="19"/>
+        </w:rPr>
+      </w:pPr>
+      <w:proofErr w:type="gramStart"/>
+      <w:r>
+        <w:rPr>
+          <w:rFonts w:ascii="Consolas" w:hAnsi="Consolas" w:cs="Consolas"/>
+          <w:color w:val="0000FF"/>
+          <w:sz w:val="19"/>
+          <w:szCs w:val="19"/>
+        </w:rPr>
+        <w:t xml:space="preserve">uint16 </w:t>
+      </w:r>
+      <w:r>
+        <w:rPr>
+          <w:rFonts w:ascii="Consolas" w:hAnsi="Consolas" w:cs="Consolas"/>
+          <w:color w:val="800000"/>
+          <w:sz w:val="19"/>
+          <w:szCs w:val="19"/>
+        </w:rPr>
+        <w:t xml:space="preserve"> </w:t>
+      </w:r>
+      <w:proofErr w:type="spellStart"/>
+      <w:r>
+        <w:rPr>
+          <w:rFonts w:ascii="Consolas" w:hAnsi="Consolas" w:cs="Consolas"/>
+          <w:color w:val="000080"/>
+          <w:sz w:val="19"/>
+          <w:szCs w:val="19"/>
+        </w:rPr>
+        <w:t>u</w:t>
+      </w:r>
+      <w:r>
+        <w:rPr>
+          <w:rFonts w:ascii="Consolas" w:hAnsi="Consolas" w:cs="Consolas"/>
+          <w:color w:val="000080"/>
+          <w:sz w:val="19"/>
+          <w:szCs w:val="19"/>
+        </w:rPr>
+        <w:t>s</w:t>
+      </w:r>
+      <w:proofErr w:type="gramEnd"/>
+      <w:r>
+        <w:rPr>
+          <w:rFonts w:ascii="Consolas" w:hAnsi="Consolas" w:cs="Consolas"/>
+          <w:color w:val="000080"/>
+          <w:sz w:val="19"/>
+          <w:szCs w:val="19"/>
+        </w:rPr>
+        <w:t>_wr_idx</w:t>
+      </w:r>
+      <w:proofErr w:type="spellEnd"/>
+      <w:r>
+        <w:rPr>
+          <w:rFonts w:ascii="Consolas" w:hAnsi="Consolas" w:cs="Consolas"/>
+          <w:sz w:val="19"/>
+          <w:szCs w:val="19"/>
+        </w:rPr>
+        <w:t>;</w:t>
+      </w:r>
+    </w:p>
+    <w:p>
+      <w:pPr>
+        <w:autoSpaceDE w:val="0"/>
+        <w:autoSpaceDN w:val="0"/>
+        <w:adjustRightInd w:val="0"/>
+      </w:pPr>
+      <w:proofErr w:type="gramStart"/>
+      <w:r>
+        <w:t>Index for the next write operation.</w:t>
+      </w:r>
+      <w:proofErr w:type="gramEnd"/>
+      <w:r>
+        <w:t xml:space="preserve"> </w:t>
+      </w:r>
+      <w:proofErr w:type="gramStart"/>
+      <w:r>
+        <w:t>Initialized to 0.</w:t>
+      </w:r>
+      <w:proofErr w:type="gramEnd"/>
+      <w:r>
+        <w:t xml:space="preserve"> Write at index is allowed only if complete message fits to the buffer with some preserved space for possible overflow message. </w:t>
+      </w:r>
+      <w:r>
+        <w:t xml:space="preserve">The index is incremental by module </w:t>
+      </w:r>
+      <w:r>
+        <w:rPr>
+          <w:rFonts w:ascii="Consolas" w:hAnsi="Consolas" w:cs="Consolas"/>
+          <w:color w:val="A000A0"/>
+          <w:sz w:val="19"/>
+          <w:szCs w:val="19"/>
+        </w:rPr>
+        <w:t>TX_MSG_BUFF_LEN</w:t>
+      </w:r>
+      <w:r>
+        <w:t>.</w:t>
+      </w:r>
+    </w:p>
+    <w:p>
+      <w:pPr>
+        <w:autoSpaceDE w:val="0"/>
+        <w:autoSpaceDN w:val="0"/>
+        <w:adjustRightInd w:val="0"/>
+      </w:pPr>
+    </w:p>
+    <w:p>
+      <w:pPr>
+        <w:autoSpaceDE w:val="0"/>
+        <w:autoSpaceDN w:val="0"/>
+        <w:adjustRightInd w:val="0"/>
+        <w:rPr>
+          <w:rFonts w:ascii="Consolas" w:hAnsi="Consolas" w:cs="Consolas"/>
+          <w:color w:val="000000"/>
+          <w:sz w:val="19"/>
+          <w:szCs w:val="19"/>
+          <w:highlight w:val="white"/>
+        </w:rPr>
+      </w:pPr>
+      <w:proofErr w:type="gramStart"/>
+      <w:r>
+        <w:rPr>
+          <w:rFonts w:ascii="Consolas" w:hAnsi="Consolas" w:cs="Consolas"/>
+          <w:color w:val="0000FF"/>
+          <w:sz w:val="19"/>
+          <w:szCs w:val="19"/>
+        </w:rPr>
+        <w:t xml:space="preserve">uint16 </w:t>
+      </w:r>
+      <w:r>
+        <w:rPr>
+          <w:rFonts w:ascii="Consolas" w:hAnsi="Consolas" w:cs="Consolas"/>
+          <w:color w:val="000000"/>
+          <w:sz w:val="19"/>
+          <w:szCs w:val="19"/>
+          <w:highlight w:val="white"/>
+        </w:rPr>
+        <w:t xml:space="preserve"> </w:t>
+      </w:r>
+      <w:proofErr w:type="spellStart"/>
+      <w:r>
+        <w:rPr>
+          <w:rFonts w:ascii="Consolas" w:hAnsi="Consolas" w:cs="Consolas"/>
+          <w:color w:val="000000"/>
+          <w:sz w:val="19"/>
+          <w:szCs w:val="19"/>
+          <w:highlight w:val="white"/>
+        </w:rPr>
+        <w:t>us</w:t>
+      </w:r>
+      <w:proofErr w:type="gramEnd"/>
+      <w:r>
+        <w:rPr>
+          <w:rFonts w:ascii="Consolas" w:hAnsi="Consolas" w:cs="Consolas"/>
+          <w:color w:val="000000"/>
+          <w:sz w:val="19"/>
+          <w:szCs w:val="19"/>
+          <w:highlight w:val="white"/>
+        </w:rPr>
+        <w:t>_tx_empty</w:t>
+      </w:r>
+      <w:proofErr w:type="spellEnd"/>
+    </w:p>
+    <w:p>
+      <w:pPr>
+        <w:rPr>
+          <w:highlight w:val="white"/>
+        </w:rPr>
+      </w:pPr>
+      <w:r>
+        <w:rPr>
+          <w:highlight w:val="white"/>
+        </w:rPr>
+        <w:t>The flag that in</w:t>
+      </w:r>
+      <w:r>
+        <w:rPr>
+          <w:highlight w:val="white"/>
+        </w:rPr>
+        <w:t xml:space="preserve">dicates that all data transferred from TX HW buffer and TX complete </w:t>
+      </w:r>
+      <w:r>
+        <w:rPr>
+          <w:highlight w:val="white"/>
+        </w:rPr>
+        <w:t>callback won’t be triggered any</w:t>
+      </w:r>
+      <w:r>
+        <w:rPr>
+          <w:highlight w:val="white"/>
+        </w:rPr>
+        <w:t>more. Accordingly</w:t>
+      </w:r>
+      <w:r>
+        <w:rPr>
+          <w:highlight w:val="white"/>
+        </w:rPr>
+        <w:t>,</w:t>
+      </w:r>
+      <w:r>
+        <w:rPr>
+          <w:highlight w:val="white"/>
+        </w:rPr>
+        <w:t xml:space="preserve"> if the flag is set, then </w:t>
+      </w:r>
+      <w:r>
+        <w:rPr>
+          <w:highlight w:val="white"/>
+        </w:rPr>
+        <w:t xml:space="preserve">the </w:t>
+      </w:r>
+      <w:r>
+        <w:rPr>
+          <w:highlight w:val="white"/>
+        </w:rPr>
+        <w:t xml:space="preserve">message writing routine must explicitly call TX complete callback </w:t>
+      </w:r>
+      <w:r>
+        <w:rPr>
+          <w:highlight w:val="white"/>
+        </w:rPr>
+        <w:t xml:space="preserve">on a new message write </w:t>
+      </w:r>
+      <w:r>
+        <w:rPr>
+          <w:highlight w:val="white"/>
+        </w:rPr>
+        <w:t xml:space="preserve">in order to initiate data transfer from TX message buffer to TX HW buffer. The TX complete callback </w:t>
+      </w:r>
+      <w:r>
+        <w:rPr>
+          <w:highlight w:val="white"/>
+        </w:rPr>
+        <w:t xml:space="preserve">function </w:t>
+      </w:r>
+      <w:r>
+        <w:rPr>
+          <w:highlight w:val="white"/>
+        </w:rPr>
+        <w:t>set</w:t>
+      </w:r>
+      <w:r>
+        <w:rPr>
+          <w:highlight w:val="white"/>
+        </w:rPr>
+        <w:t>s</w:t>
+      </w:r>
+      <w:r>
+        <w:rPr>
+          <w:highlight w:val="white"/>
+        </w:rPr>
+        <w:t xml:space="preserve"> the flag if no more data </w:t>
+      </w:r>
+      <w:r>
+        <w:rPr>
+          <w:highlight w:val="white"/>
+        </w:rPr>
+        <w:t xml:space="preserve">available for transmitting (TX MSG buffer is empty) </w:t>
+      </w:r>
+      <w:r>
+        <w:rPr>
+          <w:highlight w:val="white"/>
+        </w:rPr>
+        <w:t>and clear</w:t>
+      </w:r>
+      <w:r>
+        <w:rPr>
+          <w:highlight w:val="white"/>
+        </w:rPr>
+        <w:t>s</w:t>
+      </w:r>
+      <w:r>
+        <w:rPr>
+          <w:highlight w:val="white"/>
+        </w:rPr>
+        <w:t xml:space="preserve"> it otherwise.</w:t>
+      </w:r>
+    </w:p>
+    <w:p>
+      <w:pPr>
+        <w:rPr>
+          <w:highlight w:val="white"/>
+        </w:rPr>
+      </w:pPr>
+      <w:r>
+        <w:rPr>
+          <w:highlight w:val="white"/>
+        </w:rPr>
+        <w:t xml:space="preserve">The flag initialized to 1 </w:t>
+      </w:r>
+      <w:r>
+        <w:rPr>
+          <w:highlight w:val="white"/>
+        </w:rPr>
+        <w:t xml:space="preserve">at </w:t>
+      </w:r>
+      <w:r>
+        <w:rPr>
+          <w:highlight w:val="white"/>
+        </w:rPr>
+        <w:t>CSR application startup.</w:t>
+      </w:r>
+    </w:p>
+    <w:p>
+      <w:pPr>
+        <w:rPr>
+          <w:highlight w:val="white"/>
+        </w:rPr>
+      </w:pPr>
+      <w:r>
+        <w:rPr>
+          <w:highlight w:val="white"/>
+        </w:rPr>
+        <w:t xml:space="preserve"> </w:t>
+      </w:r>
+    </w:p>
+    <w:p>
+      <w:pPr>
+        <w:pStyle w:val="Heading4"/>
+      </w:pPr>
+      <w:r>
+        <w:t>TX MSG BUFFER overflow condition</w:t>
+      </w:r>
+      <w:r>
+        <w:t xml:space="preserve"> handling</w:t>
+      </w:r>
+    </w:p>
+    <w:p>
+      <w:pPr>
+        <w:autoSpaceDE w:val="0"/>
+        <w:autoSpaceDN w:val="0"/>
+        <w:adjustRightInd w:val="0"/>
+      </w:pPr>
+      <w:r>
+        <w:t xml:space="preserve">Handling the message </w:t>
+      </w:r>
+      <w:r>
+        <w:t xml:space="preserve">buffer overflow </w:t>
+      </w:r>
+      <w:r>
+        <w:t xml:space="preserve">condition </w:t>
+      </w:r>
+      <w:r>
+        <w:t xml:space="preserve">is very similar to one described for MCU DBG </w:t>
+      </w:r>
+      <w:proofErr w:type="gramStart"/>
+      <w:r>
+        <w:t>IF.</w:t>
+      </w:r>
+      <w:proofErr w:type="gramEnd"/>
+      <w:r>
+        <w:t xml:space="preserve"> </w:t>
+      </w:r>
+    </w:p>
+    <w:p>
+      <w:pPr>
+        <w:autoSpaceDE w:val="0"/>
+        <w:autoSpaceDN w:val="0"/>
+        <w:adjustRightInd w:val="0"/>
+      </w:pPr>
+      <w:r>
+        <w:t xml:space="preserve">If a new message doesn’t fit to the buffer, the overflow mark is written to the buffer. If overflow mark doesn’t fit too it means that buffer already overflowed and overflow mark is already in the buffer. In that case </w:t>
+      </w:r>
+      <w:r>
+        <w:t xml:space="preserve">LEN field of </w:t>
+      </w:r>
+      <w:r>
+        <w:t>existing overflow mark updated.</w:t>
+      </w:r>
+    </w:p>
+    <w:p>
+      <w:pPr>
+        <w:autoSpaceDE w:val="0"/>
+        <w:autoSpaceDN w:val="0"/>
+        <w:adjustRightInd w:val="0"/>
+      </w:pPr>
+      <w:r>
+        <w:t>Open question: How to guarantee atomic access to buffer indices from TX complete callback and message write buffer?</w:t>
+      </w:r>
+    </w:p>
+    <w:p>
+      <w:pPr>
+        <w:autoSpaceDE w:val="0"/>
+        <w:autoSpaceDN w:val="0"/>
+        <w:adjustRightInd w:val="0"/>
+      </w:pPr>
+      <w:r>
+        <w:t>TODO</w:t>
+      </w:r>
+      <w:r>
+        <w:t xml:space="preserve">: Check how TX complete callback function called. </w:t>
+      </w:r>
+      <w:proofErr w:type="gramStart"/>
+      <w:r>
+        <w:t>(</w:t>
+      </w:r>
+      <w:proofErr w:type="spellStart"/>
+      <w:r>
+        <w:t>Disasm</w:t>
+      </w:r>
+      <w:proofErr w:type="spellEnd"/>
+      <w:r>
+        <w:t>? or CSR forum?)</w:t>
+      </w:r>
+      <w:proofErr w:type="gramEnd"/>
+    </w:p>
+    <w:p>
+      <w:pPr>
+        <w:autoSpaceDE w:val="0"/>
+        <w:autoSpaceDN w:val="0"/>
+        <w:adjustRightInd w:val="0"/>
+      </w:pPr>
+      <w:bookmarkStart w:id="2" w:name="_GoBack"/>
+      <w:bookmarkEnd w:id="2"/>
+      <w:r>
+        <w:t xml:space="preserve"> </w:t>
+      </w:r>
+    </w:p>
+    <w:p/>
+    <w:p>
+      <w:pPr>
+        <w:pStyle w:val="Heading1"/>
+        <w:pageBreakBefore/>
       </w:pPr>
       <w:r>
         <w:lastRenderedPageBreak/>
         <w:t>PWM control</w:t>
       </w:r>
     </w:p>
-    <w:p>
-      <w:bookmarkStart w:id="2" w:name="_GoBack"/>
-      <w:bookmarkEnd w:id="2"/>
-    </w:p>
+    <w:p/>
     <w:p>
       <w:pPr>
         <w:pStyle w:val="Heading1"/>
@@ -7463,7 +9543,7 @@
                     <pic:cNvPicPr/>
                   </pic:nvPicPr>
                   <pic:blipFill>
-                    <a:blip r:embed="rId22"/>
+                    <a:blip r:embed="rId26"/>
                     <a:stretch>
                       <a:fillRect/>
                     </a:stretch>
@@ -7502,7 +9582,7 @@
     </w:p>
     <w:p/>
     <w:p>
-      <w:hyperlink r:id="rId23" w:history="1">
+      <w:hyperlink r:id="rId27" w:anchor="digitalanalogservos" w:history="1">
         <w:r>
           <w:rPr>
             <w:rStyle w:val="Hyperlink"/>
@@ -7523,6 +9603,50 @@
     <w:p/>
     <w:p>
       <w:r>
+        <w:t>Rules of thumb</w:t>
+      </w:r>
+    </w:p>
+    <w:p>
+      <w:pPr>
+        <w:pStyle w:val="ListParagraph"/>
+        <w:numPr>
+          <w:ilvl w:val="0"/>
+          <w:numId w:val="4"/>
+        </w:numPr>
+      </w:pPr>
+      <w:r>
+        <w:t>Follow the existing style in files.</w:t>
+      </w:r>
+    </w:p>
+    <w:p>
+      <w:pPr>
+        <w:pStyle w:val="ListParagraph"/>
+      </w:pPr>
+      <w:r>
+        <w:t>I.e. do not mix different coding styles within one file</w:t>
+      </w:r>
+    </w:p>
+    <w:p>
+      <w:pPr>
+        <w:pStyle w:val="ListParagraph"/>
+      </w:pPr>
+    </w:p>
+    <w:p>
+      <w:pPr>
+        <w:pStyle w:val="ListParagraph"/>
+      </w:pPr>
+    </w:p>
+    <w:p>
+      <w:r>
+        <w:t>CSR user app must follows the style define in application example or one defined for MCU coding style, but only one style allowed per file.</w:t>
+      </w:r>
+    </w:p>
+    <w:p/>
+    <w:p>
+      <w:r>
+        <w:t xml:space="preserve">MCU </w:t>
+      </w:r>
+      <w:r>
         <w:t>FW uses elemental standard (C99) data types defined in &lt;</w:t>
       </w:r>
       <w:proofErr w:type="spellStart"/>
@@ -7846,7 +9970,6 @@
     </w:p>
     <w:p>
       <w:r>
-        <w:lastRenderedPageBreak/>
         <w:t xml:space="preserve">The type of a variable is embedded in the name of the variable, i.e. all variable names have a prefix in front of them to denote the type. For instance, </w:t>
       </w:r>
       <w:proofErr w:type="spellStart"/>
@@ -8981,6 +11104,7 @@
     </w:p>
     <w:p>
       <w:r>
+        <w:lastRenderedPageBreak/>
         <w:t xml:space="preserve">Sources </w:t>
       </w:r>
       <w:proofErr w:type="spellStart"/>
@@ -9734,7 +11858,6 @@
           <w:szCs w:val="16"/>
           <w:highlight w:val="white"/>
         </w:rPr>
-        <w:lastRenderedPageBreak/>
         <w:t xml:space="preserve">        </w:t>
       </w:r>
       <w:proofErr w:type="gramStart"/>
@@ -13316,7 +15439,7 @@
 </file>
 
 <file path=customXml/itemProps1.xml><?xml version="1.0" encoding="utf-8"?>
-<ds:datastoreItem xmlns:ds="http://schemas.openxmlformats.org/officeDocument/2006/customXml" ds:itemID="{F058690A-EB6F-40FD-898B-7A28F2F88CC6}">
+<ds:datastoreItem xmlns:ds="http://schemas.openxmlformats.org/officeDocument/2006/customXml" ds:itemID="{B4785ED4-B191-4DCE-9A80-4069BC1F58AC}">
   <ds:schemaRefs>
     <ds:schemaRef ds:uri="http://schemas.openxmlformats.org/officeDocument/2006/bibliography"/>
   </ds:schemaRefs>

</xml_diff>

<commit_message>
BTCAR-AVR & BTCAR-DBG: 1. Debug log (DBGL) added. Commad Response and Debug log implemented as different data streams.
</commit_message>
<xml_diff>
--- a/docs/btcar_mcu_fw_proposal.docx
+++ b/docs/btcar_mcu_fw_proposal.docx
@@ -65,7 +65,7 @@
           <v:shape id="_x0000_i1025" type="#_x0000_t75" style="width:699.05pt;height:364.85pt" o:ole="">
             <v:imagedata r:id="rId7" o:title=""/>
           </v:shape>
-          <o:OLEObject Type="Embed" ProgID="Visio.Drawing.11" ShapeID="_x0000_i1025" DrawAspect="Content" ObjectID="_1469745704" r:id="rId8"/>
+          <o:OLEObject Type="Embed" ProgID="Visio.Drawing.11" ShapeID="_x0000_i1025" DrawAspect="Content" ObjectID="_1478064580" r:id="rId8"/>
         </w:object>
       </w:r>
     </w:p>
@@ -98,7 +98,7 @@
           <v:shape id="_x0000_i1026" type="#_x0000_t75" style="width:467.45pt;height:299.3pt" o:ole="">
             <v:imagedata r:id="rId9" o:title=""/>
           </v:shape>
-          <o:OLEObject Type="Embed" ProgID="Visio.Drawing.11" ShapeID="_x0000_i1026" DrawAspect="Content" ObjectID="_1469745705" r:id="rId10"/>
+          <o:OLEObject Type="Embed" ProgID="Visio.Drawing.11" ShapeID="_x0000_i1026" DrawAspect="Content" ObjectID="_1478064581" r:id="rId10"/>
         </w:object>
       </w:r>
     </w:p>
@@ -286,7 +286,7 @@
           <v:shape id="_x0000_i1027" type="#_x0000_t75" style="width:194.5pt;height:68.8pt" o:ole="">
             <v:imagedata r:id="rId12" o:title=""/>
           </v:shape>
-          <o:OLEObject Type="Embed" ProgID="Visio.Drawing.11" ShapeID="_x0000_i1027" DrawAspect="Content" ObjectID="_1469745706" r:id="rId13"/>
+          <o:OLEObject Type="Embed" ProgID="Visio.Drawing.11" ShapeID="_x0000_i1027" DrawAspect="Content" ObjectID="_1478064582" r:id="rId13"/>
         </w:object>
       </w:r>
     </w:p>
@@ -299,15 +299,30 @@
       <w:r>
         <w:t xml:space="preserve">Figure </w:t>
       </w:r>
-      <w:fldSimple w:instr=" SEQ Figure \* ARABIC ">
-        <w:r>
-          <w:rPr>
-            <w:noProof/>
-          </w:rPr>
-          <w:t>1</w:t>
-        </w:r>
-      </w:fldSimple>
+      <w:proofErr w:type="gramEnd"/>
+      <w:r>
+        <w:fldChar w:fldCharType="begin"/>
+      </w:r>
+      <w:r>
+        <w:instrText xml:space="preserve"> SEQ Figure \* ARABIC </w:instrText>
+      </w:r>
+      <w:r>
+        <w:fldChar w:fldCharType="separate"/>
+      </w:r>
+      <w:r>
+        <w:rPr>
+          <w:noProof/>
+        </w:rPr>
+        <w:t>1</w:t>
+      </w:r>
+      <w:r>
+        <w:rPr>
+          <w:noProof/>
+        </w:rPr>
+        <w:fldChar w:fldCharType="end"/>
+      </w:r>
       <w:bookmarkEnd w:id="0"/>
+      <w:proofErr w:type="gramStart"/>
       <w:r>
         <w:t>.</w:t>
       </w:r>
@@ -404,7 +419,7 @@
           <v:shape id="_x0000_i1028" type="#_x0000_t75" style="width:320.25pt;height:258.45pt" o:ole="">
             <v:imagedata r:id="rId14" o:title=""/>
           </v:shape>
-          <o:OLEObject Type="Embed" ProgID="Visio.Drawing.11" ShapeID="_x0000_i1028" DrawAspect="Content" ObjectID="_1469745707" r:id="rId15"/>
+          <o:OLEObject Type="Embed" ProgID="Visio.Drawing.11" ShapeID="_x0000_i1028" DrawAspect="Content" ObjectID="_1478064583" r:id="rId15"/>
         </w:object>
       </w:r>
     </w:p>
@@ -417,15 +432,30 @@
       <w:r>
         <w:t xml:space="preserve">Figure </w:t>
       </w:r>
-      <w:fldSimple w:instr=" SEQ Figure \* ARABIC ">
-        <w:r>
-          <w:rPr>
-            <w:noProof/>
-          </w:rPr>
-          <w:t>2</w:t>
-        </w:r>
-      </w:fldSimple>
+      <w:proofErr w:type="gramEnd"/>
+      <w:r>
+        <w:fldChar w:fldCharType="begin"/>
+      </w:r>
+      <w:r>
+        <w:instrText xml:space="preserve"> SEQ Figure \* ARABIC </w:instrText>
+      </w:r>
+      <w:r>
+        <w:fldChar w:fldCharType="separate"/>
+      </w:r>
+      <w:r>
+        <w:rPr>
+          <w:noProof/>
+        </w:rPr>
+        <w:t>2</w:t>
+      </w:r>
+      <w:r>
+        <w:rPr>
+          <w:noProof/>
+        </w:rPr>
+        <w:fldChar w:fldCharType="end"/>
+      </w:r>
       <w:bookmarkEnd w:id="1"/>
+      <w:proofErr w:type="gramStart"/>
       <w:r>
         <w:t>.</w:t>
       </w:r>
@@ -7156,7 +7186,7 @@
           <v:shape id="_x0000_i1029" type="#_x0000_t75" style="width:303.05pt;height:218.15pt" o:ole="">
             <v:imagedata r:id="rId16" o:title=""/>
           </v:shape>
-          <o:OLEObject Type="Embed" ProgID="Visio.Drawing.11" ShapeID="_x0000_i1029" DrawAspect="Content" ObjectID="_1469745708" r:id="rId17"/>
+          <o:OLEObject Type="Embed" ProgID="Visio.Drawing.11" ShapeID="_x0000_i1029" DrawAspect="Content" ObjectID="_1478064584" r:id="rId17"/>
         </w:object>
       </w:r>
       <w:r>
@@ -7170,7 +7200,7 @@
           <v:shape id="_x0000_i1030" type="#_x0000_t75" style="width:101pt;height:160.1pt" o:ole="">
             <v:imagedata r:id="rId18" o:title=""/>
           </v:shape>
-          <o:OLEObject Type="Embed" ProgID="Visio.Drawing.11" ShapeID="_x0000_i1030" DrawAspect="Content" ObjectID="_1469745709" r:id="rId19"/>
+          <o:OLEObject Type="Embed" ProgID="Visio.Drawing.11" ShapeID="_x0000_i1030" DrawAspect="Content" ObjectID="_1478064585" r:id="rId19"/>
         </w:object>
       </w:r>
       <w:r>
@@ -7178,7 +7208,7 @@
           <v:shape id="_x0000_i1031" type="#_x0000_t75" style="width:83.3pt;height:135.4pt" o:ole="">
             <v:imagedata r:id="rId20" o:title=""/>
           </v:shape>
-          <o:OLEObject Type="Embed" ProgID="Visio.Drawing.11" ShapeID="_x0000_i1031" DrawAspect="Content" ObjectID="_1469745710" r:id="rId21"/>
+          <o:OLEObject Type="Embed" ProgID="Visio.Drawing.11" ShapeID="_x0000_i1031" DrawAspect="Content" ObjectID="_1478064586" r:id="rId21"/>
         </w:object>
       </w:r>
     </w:p>
@@ -7423,7 +7453,7 @@
           <v:shape id="_x0000_i1032" type="#_x0000_t75" style="width:467.45pt;height:231.05pt" o:ole="">
             <v:imagedata r:id="rId22" o:title=""/>
           </v:shape>
-          <o:OLEObject Type="Embed" ProgID="Visio.Drawing.11" ShapeID="_x0000_i1032" DrawAspect="Content" ObjectID="_1469745711" r:id="rId23"/>
+          <o:OLEObject Type="Embed" ProgID="Visio.Drawing.11" ShapeID="_x0000_i1032" DrawAspect="Content" ObjectID="_1478064587" r:id="rId23"/>
         </w:object>
       </w:r>
     </w:p>
@@ -7621,7 +7651,7 @@
           <v:shape id="_x0000_i1033" type="#_x0000_t75" style="width:314.85pt;height:252pt" o:ole="">
             <v:imagedata r:id="rId24" o:title=""/>
           </v:shape>
-          <o:OLEObject Type="Embed" ProgID="Visio.Drawing.11" ShapeID="_x0000_i1033" DrawAspect="Content" ObjectID="_1469745712" r:id="rId25"/>
+          <o:OLEObject Type="Embed" ProgID="Visio.Drawing.11" ShapeID="_x0000_i1033" DrawAspect="Content" ObjectID="_1478064588" r:id="rId25"/>
         </w:object>
       </w:r>
     </w:p>
@@ -7962,8 +7992,6 @@
           <w:highlight w:val="white"/>
         </w:rPr>
       </w:pPr>
-      <w:bookmarkStart w:id="2" w:name="_GoBack"/>
-      <w:bookmarkEnd w:id="2"/>
       <w:r>
         <w:rPr>
           <w:rFonts w:ascii="Consolas" w:hAnsi="Consolas" w:cs="Consolas"/>
@@ -9489,22 +9517,194 @@
       </w:pPr>
       <w:r>
         <w:lastRenderedPageBreak/>
-        <w:t>PWM control</w:t>
-      </w:r>
-    </w:p>
-    <w:p/>
-    <w:p>
-      <w:pPr>
-        <w:pStyle w:val="Heading1"/>
+        <w:t>PWM driver</w:t>
+      </w:r>
+    </w:p>
+    <w:p>
+      <w:r>
+        <w:t>PWM driver is a part of MCU firmware that is responsible for Servo () and Motor ESC (electronic speed control) control.</w:t>
+      </w:r>
+    </w:p>
+    <w:p>
+      <w:pPr>
+        <w:keepNext/>
       </w:pPr>
       <w:r>
         <w:rPr>
           <w:noProof/>
         </w:rPr>
         <w:drawing>
-          <wp:inline distT="0" distB="0" distL="0" distR="0" wp14:anchorId="68E098F7" wp14:editId="751E8261">
-            <wp:extent cx="5133975" cy="3438525"/>
-            <wp:effectExtent l="0" t="0" r="9525" b="9525"/>
+          <wp:inline distT="0" distB="0" distL="0" distR="0" wp14:anchorId="5B3FDBE5" wp14:editId="3BE3C14D">
+            <wp:extent cx="1903730" cy="1276350"/>
+            <wp:effectExtent l="0" t="0" r="1270" b="0"/>
+            <wp:docPr id="2" name="Picture 2"/>
+            <wp:cNvGraphicFramePr>
+              <a:graphicFrameLocks xmlns:a="http://schemas.openxmlformats.org/drawingml/2006/main" noChangeAspect="1"/>
+            </wp:cNvGraphicFramePr>
+            <a:graphic xmlns:a="http://schemas.openxmlformats.org/drawingml/2006/main">
+              <a:graphicData uri="http://schemas.openxmlformats.org/drawingml/2006/picture">
+                <pic:pic xmlns:pic="http://schemas.openxmlformats.org/drawingml/2006/picture">
+                  <pic:nvPicPr>
+                    <pic:cNvPr id="0" name="Picture 10"/>
+                    <pic:cNvPicPr>
+                      <a:picLocks noChangeAspect="1" noChangeArrowheads="1"/>
+                    </pic:cNvPicPr>
+                  </pic:nvPicPr>
+                  <pic:blipFill>
+                    <a:blip r:embed="rId26">
+                      <a:extLst>
+                        <a:ext uri="{28A0092B-C50C-407E-A947-70E740481C1C}">
+                          <a14:useLocalDpi xmlns:a14="http://schemas.microsoft.com/office/drawing/2010/main" val="0"/>
+                        </a:ext>
+                      </a:extLst>
+                    </a:blip>
+                    <a:srcRect/>
+                    <a:stretch>
+                      <a:fillRect/>
+                    </a:stretch>
+                  </pic:blipFill>
+                  <pic:spPr bwMode="auto">
+                    <a:xfrm>
+                      <a:off x="0" y="0"/>
+                      <a:ext cx="1903730" cy="1276350"/>
+                    </a:xfrm>
+                    <a:prstGeom prst="rect">
+                      <a:avLst/>
+                    </a:prstGeom>
+                    <a:noFill/>
+                    <a:ln>
+                      <a:noFill/>
+                    </a:ln>
+                  </pic:spPr>
+                </pic:pic>
+              </a:graphicData>
+            </a:graphic>
+          </wp:inline>
+        </w:drawing>
+      </w:r>
+      <w:r>
+        <w:rPr>
+          <w:noProof/>
+        </w:rPr>
+        <w:drawing>
+          <wp:inline distT="0" distB="0" distL="0" distR="0" wp14:anchorId="7E7E788E" wp14:editId="54E3D6F2">
+            <wp:extent cx="1494155" cy="1276350"/>
+            <wp:effectExtent l="0" t="0" r="0" b="0"/>
+            <wp:docPr id="3" name="Picture 3"/>
+            <wp:cNvGraphicFramePr>
+              <a:graphicFrameLocks xmlns:a="http://schemas.openxmlformats.org/drawingml/2006/main" noChangeAspect="1"/>
+            </wp:cNvGraphicFramePr>
+            <a:graphic xmlns:a="http://schemas.openxmlformats.org/drawingml/2006/main">
+              <a:graphicData uri="http://schemas.openxmlformats.org/drawingml/2006/picture">
+                <pic:pic xmlns:pic="http://schemas.openxmlformats.org/drawingml/2006/picture">
+                  <pic:nvPicPr>
+                    <pic:cNvPr id="0" name="Picture 11"/>
+                    <pic:cNvPicPr>
+                      <a:picLocks noChangeAspect="1" noChangeArrowheads="1"/>
+                    </pic:cNvPicPr>
+                  </pic:nvPicPr>
+                  <pic:blipFill>
+                    <a:blip r:embed="rId27">
+                      <a:extLst>
+                        <a:ext uri="{28A0092B-C50C-407E-A947-70E740481C1C}">
+                          <a14:useLocalDpi xmlns:a14="http://schemas.microsoft.com/office/drawing/2010/main" val="0"/>
+                        </a:ext>
+                      </a:extLst>
+                    </a:blip>
+                    <a:srcRect/>
+                    <a:stretch>
+                      <a:fillRect/>
+                    </a:stretch>
+                  </pic:blipFill>
+                  <pic:spPr bwMode="auto">
+                    <a:xfrm>
+                      <a:off x="0" y="0"/>
+                      <a:ext cx="1494155" cy="1276350"/>
+                    </a:xfrm>
+                    <a:prstGeom prst="rect">
+                      <a:avLst/>
+                    </a:prstGeom>
+                    <a:noFill/>
+                    <a:ln>
+                      <a:noFill/>
+                    </a:ln>
+                  </pic:spPr>
+                </pic:pic>
+              </a:graphicData>
+            </a:graphic>
+          </wp:inline>
+        </w:drawing>
+      </w:r>
+    </w:p>
+    <w:p>
+      <w:pPr>
+        <w:pStyle w:val="Caption"/>
+      </w:pPr>
+      <w:proofErr w:type="gramStart"/>
+      <w:r>
+        <w:t xml:space="preserve">Figure </w:t>
+      </w:r>
+      <w:proofErr w:type="gramEnd"/>
+      <w:r>
+        <w:fldChar w:fldCharType="begin"/>
+      </w:r>
+      <w:r>
+        <w:instrText xml:space="preserve"> SEQ Figure \* ARABIC </w:instrText>
+      </w:r>
+      <w:r>
+        <w:fldChar w:fldCharType="separate"/>
+      </w:r>
+      <w:r>
+        <w:rPr>
+          <w:noProof/>
+        </w:rPr>
+        <w:t>3</w:t>
+      </w:r>
+      <w:r>
+        <w:fldChar w:fldCharType="end"/>
+      </w:r>
+      <w:proofErr w:type="gramStart"/>
+      <w:r>
+        <w:t>.</w:t>
+      </w:r>
+      <w:proofErr w:type="gramEnd"/>
+      <w:r>
+        <w:t xml:space="preserve"> Typical servo</w:t>
+      </w:r>
+      <w:r>
+        <w:rPr>
+          <w:noProof/>
+        </w:rPr>
+        <w:t xml:space="preserve"> &amp; motor ESC</w:t>
+      </w:r>
+    </w:p>
+    <w:p>
+      <w:pPr>
+        <w:keepNext/>
+      </w:pPr>
+    </w:p>
+    <w:p>
+      <w:r>
+        <w:t>Both servo and ESC control are controlled by a PWM (Pulse Width Modulated) signal that is, normally, in typical RC vehicles, provided by radio receiver. Typical signal period is 20ms, but in some case it may vary from 12-15 (RC sport grade cars) to ~50ms for low cost servos.</w:t>
+      </w:r>
+    </w:p>
+    <w:p>
+      <w:r>
+        <w:rPr>
+          <w:noProof/>
+        </w:rPr>
+        <w:drawing>
+          <wp:anchor distT="0" distB="0" distL="114300" distR="114300" simplePos="0" relativeHeight="251658240" behindDoc="0" locked="0" layoutInCell="1" allowOverlap="1" wp14:anchorId="10B2BA10" wp14:editId="3398B149">
+            <wp:simplePos x="0" y="0"/>
+            <wp:positionH relativeFrom="column">
+              <wp:posOffset>156845</wp:posOffset>
+            </wp:positionH>
+            <wp:positionV relativeFrom="paragraph">
+              <wp:posOffset>455295</wp:posOffset>
+            </wp:positionV>
+            <wp:extent cx="3404870" cy="2280285"/>
+            <wp:effectExtent l="0" t="0" r="5080" b="5715"/>
+            <wp:wrapTopAndBottom/>
             <wp:docPr id="1" name="Picture 1"/>
             <wp:cNvGraphicFramePr>
               <a:graphicFrameLocks xmlns:a="http://schemas.openxmlformats.org/drawingml/2006/main" noChangeAspect="1"/>
@@ -9517,7 +9717,13 @@
                     <pic:cNvPicPr/>
                   </pic:nvPicPr>
                   <pic:blipFill>
-                    <a:blip r:embed="rId26"/>
+                    <a:blip r:embed="rId28">
+                      <a:extLst>
+                        <a:ext uri="{28A0092B-C50C-407E-A947-70E740481C1C}">
+                          <a14:useLocalDpi xmlns:a14="http://schemas.microsoft.com/office/drawing/2010/main" val="0"/>
+                        </a:ext>
+                      </a:extLst>
+                    </a:blip>
                     <a:stretch>
                       <a:fillRect/>
                     </a:stretch>
@@ -9525,7 +9731,7 @@
                   <pic:spPr>
                     <a:xfrm>
                       <a:off x="0" y="0"/>
-                      <a:ext cx="5133975" cy="3438525"/>
+                      <a:ext cx="3404870" cy="2280285"/>
                     </a:xfrm>
                     <a:prstGeom prst="rect">
                       <a:avLst/>
@@ -9534,9 +9740,224 @@
                 </pic:pic>
               </a:graphicData>
             </a:graphic>
-          </wp:inline>
+            <wp14:sizeRelH relativeFrom="page">
+              <wp14:pctWidth>0</wp14:pctWidth>
+            </wp14:sizeRelH>
+            <wp14:sizeRelV relativeFrom="page">
+              <wp14:pctHeight>0</wp14:pctHeight>
+            </wp14:sizeRelV>
+          </wp:anchor>
         </w:drawing>
       </w:r>
+      <w:r>
+        <w:t xml:space="preserve">Pulse width 1.5ms corresponds to neutral position; 2ms corresponds to MAX, 1ms to MIN of control range. The actual range of control </w:t>
+      </w:r>
+      <w:r>
+        <w:t>depends on particular servo or ESC model.</w:t>
+      </w:r>
+    </w:p>
+    <w:p>
+      <w:r>
+        <w:rPr>
+          <w:noProof/>
+        </w:rPr>
+        <mc:AlternateContent>
+          <mc:Choice Requires="wps">
+            <w:drawing>
+              <wp:anchor distT="0" distB="0" distL="114300" distR="114300" simplePos="0" relativeHeight="251660288" behindDoc="0" locked="0" layoutInCell="1" allowOverlap="1" wp14:anchorId="0EB744B5" wp14:editId="27D38AC1">
+                <wp:simplePos x="0" y="0"/>
+                <wp:positionH relativeFrom="column">
+                  <wp:posOffset>156845</wp:posOffset>
+                </wp:positionH>
+                <wp:positionV relativeFrom="paragraph">
+                  <wp:posOffset>2454910</wp:posOffset>
+                </wp:positionV>
+                <wp:extent cx="3404870" cy="184150"/>
+                <wp:effectExtent l="0" t="0" r="5080" b="6350"/>
+                <wp:wrapNone/>
+                <wp:docPr id="4" name="Text Box 4"/>
+                <wp:cNvGraphicFramePr/>
+                <a:graphic xmlns:a="http://schemas.openxmlformats.org/drawingml/2006/main">
+                  <a:graphicData uri="http://schemas.microsoft.com/office/word/2010/wordprocessingShape">
+                    <wps:wsp>
+                      <wps:cNvSpPr txBox="1"/>
+                      <wps:spPr>
+                        <a:xfrm>
+                          <a:off x="0" y="0"/>
+                          <a:ext cx="3404870" cy="184150"/>
+                        </a:xfrm>
+                        <a:prstGeom prst="rect">
+                          <a:avLst/>
+                        </a:prstGeom>
+                        <a:solidFill>
+                          <a:prstClr val="white"/>
+                        </a:solidFill>
+                        <a:ln>
+                          <a:noFill/>
+                        </a:ln>
+                        <a:effectLst/>
+                      </wps:spPr>
+                      <wps:txbx>
+                        <w:txbxContent>
+                          <w:p>
+                            <w:pPr>
+                              <w:pStyle w:val="Caption"/>
+                              <w:rPr>
+                                <w:noProof/>
+                              </w:rPr>
+                            </w:pPr>
+                            <w:proofErr w:type="gramStart"/>
+                            <w:r>
+                              <w:t xml:space="preserve">Figure </w:t>
+                            </w:r>
+                            <w:fldSimple w:instr=" SEQ Figure \* ARABIC ">
+                              <w:r>
+                                <w:rPr>
+                                  <w:noProof/>
+                                </w:rPr>
+                                <w:t>4</w:t>
+                              </w:r>
+                            </w:fldSimple>
+                            <w:r>
+                              <w:t>.</w:t>
+                            </w:r>
+                            <w:proofErr w:type="gramEnd"/>
+                            <w:r>
+                              <w:t xml:space="preserve"> Servo &amp; ESC control signal.</w:t>
+                            </w:r>
+                          </w:p>
+                        </w:txbxContent>
+                      </wps:txbx>
+                      <wps:bodyPr rot="0" spcFirstLastPara="0" vertOverflow="overflow" horzOverflow="overflow" vert="horz" wrap="square" lIns="0" tIns="0" rIns="0" bIns="0" numCol="1" spcCol="0" rtlCol="0" fromWordArt="0" anchor="t" anchorCtr="0" forceAA="0" compatLnSpc="1">
+                        <a:prstTxWarp prst="textNoShape">
+                          <a:avLst/>
+                        </a:prstTxWarp>
+                        <a:noAutofit/>
+                      </wps:bodyPr>
+                    </wps:wsp>
+                  </a:graphicData>
+                </a:graphic>
+                <wp14:sizeRelV relativeFrom="margin">
+                  <wp14:pctHeight>0</wp14:pctHeight>
+                </wp14:sizeRelV>
+              </wp:anchor>
+            </w:drawing>
+          </mc:Choice>
+          <mc:Fallback>
+            <w:pict>
+              <v:shapetype id="_x0000_t202" coordsize="21600,21600" o:spt="202" path="m,l,21600r21600,l21600,xe">
+                <v:stroke joinstyle="miter"/>
+                <v:path gradientshapeok="t" o:connecttype="rect"/>
+              </v:shapetype>
+              <v:shape id="Text Box 4" o:spid="_x0000_s1026" type="#_x0000_t202" style="position:absolute;margin-left:12.35pt;margin-top:193.3pt;width:268.1pt;height:14.5pt;z-index:251660288;visibility:visible;mso-wrap-style:square;mso-height-percent:0;mso-wrap-distance-left:9pt;mso-wrap-distance-top:0;mso-wrap-distance-right:9pt;mso-wrap-distance-bottom:0;mso-position-horizontal:absolute;mso-position-horizontal-relative:text;mso-position-vertical:absolute;mso-position-vertical-relative:text;mso-height-percent:0;mso-height-relative:margin;v-text-anchor:top" o:gfxdata="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" stroked="f">
+                <v:textbox inset="0,0,0,0">
+                  <w:txbxContent>
+                    <w:p>
+                      <w:pPr>
+                        <w:pStyle w:val="Caption"/>
+                        <w:rPr>
+                          <w:noProof/>
+                        </w:rPr>
+                      </w:pPr>
+                      <w:proofErr w:type="gramStart"/>
+                      <w:r>
+                        <w:t xml:space="preserve">Figure </w:t>
+                      </w:r>
+                      <w:fldSimple w:instr=" SEQ Figure \* ARABIC ">
+                        <w:r>
+                          <w:rPr>
+                            <w:noProof/>
+                          </w:rPr>
+                          <w:t>4</w:t>
+                        </w:r>
+                      </w:fldSimple>
+                      <w:r>
+                        <w:t>.</w:t>
+                      </w:r>
+                      <w:proofErr w:type="gramEnd"/>
+                      <w:r>
+                        <w:t xml:space="preserve"> Servo &amp; ESC control signal.</w:t>
+                      </w:r>
+                    </w:p>
+                  </w:txbxContent>
+                </v:textbox>
+              </v:shape>
+            </w:pict>
+          </mc:Fallback>
+        </mc:AlternateContent>
+      </w:r>
+    </w:p>
+    <w:p/>
+    <w:p>
+      <w:r>
+        <w:t xml:space="preserve">For implementing described PWM signal on </w:t>
+      </w:r>
+      <w:r>
+        <w:t xml:space="preserve">AVR MCU, one of the MCU’s 16-bit </w:t>
+      </w:r>
+      <w:proofErr w:type="gramStart"/>
+      <w:r>
+        <w:t>timer</w:t>
+      </w:r>
+      <w:proofErr w:type="gramEnd"/>
+      <w:r>
+        <w:t xml:space="preserve"> </w:t>
+      </w:r>
+      <w:r>
+        <w:t xml:space="preserve">with waveform generation option </w:t>
+      </w:r>
+      <w:r>
+        <w:t>is used in Fast PWM mode (mode 14, see datasheet). Shortly, the timer’s register (</w:t>
+      </w:r>
+      <w:r>
+        <w:t xml:space="preserve">OCR) </w:t>
+      </w:r>
+      <w:r>
+        <w:t xml:space="preserve">initialized with some </w:t>
+      </w:r>
+      <w:r>
+        <w:t xml:space="preserve">compare </w:t>
+      </w:r>
+      <w:r>
+        <w:t>va</w:t>
+      </w:r>
+      <w:r>
+        <w:t>lue. The timer counts from bottom to timer’s period – TOP (ICR register. When the counter’s value equals to compare value, the timer set one of output MCU pin to one and continues counting; when the timer reach a configured TOP value, then the output pin cleared and counter starts counting from 0 again.</w:t>
+      </w:r>
+    </w:p>
+    <w:p/>
+    <w:p>
+      <w:r>
+        <w:t xml:space="preserve">In order to save MCU timers, the several servo channels </w:t>
+      </w:r>
+      <w:r>
+        <w:t>might be implemented using one waveform generator and external multiplexor. I.e. as the control pulse is 2ms long and pulse period is 20ms the several PWM pulses might be generated by a single MCU’s waveform generator with some time shift and external multiplexor.</w:t>
+      </w:r>
+    </w:p>
+    <w:p>
+      <w:r>
+        <w:lastRenderedPageBreak/>
+        <w:t>As the schematics available at development phase didn’t contain external multiplexor, it was decided to use internal MCU’s waveform generators, but with software prepared for shared waveform generator usage.</w:t>
+      </w:r>
+    </w:p>
+    <w:p/>
+    <w:p>
+      <w:r>
+        <w:t xml:space="preserve">The PWM </w:t>
+      </w:r>
+      <w:bookmarkStart w:id="2" w:name="_GoBack"/>
+      <w:bookmarkEnd w:id="2"/>
+      <w:r>
+        <w:t xml:space="preserve">timing diagram The </w:t>
+      </w:r>
+      <w:proofErr w:type="spellStart"/>
+      <w:r>
+        <w:t>timi</w:t>
+      </w:r>
+      <w:proofErr w:type="spellEnd"/>
+      <w:r>
+        <w:t xml:space="preserve"> </w:t>
+      </w:r>
     </w:p>
     <w:p>
       <w:pPr>
@@ -9556,7 +9977,7 @@
     </w:p>
     <w:p/>
     <w:p>
-      <w:hyperlink r:id="rId27" w:anchor="digitalanalogservos" w:history="1">
+      <w:hyperlink r:id="rId29" w:anchor="digitalanalogservos" w:history="1">
         <w:r>
           <w:rPr>
             <w:rStyle w:val="Hyperlink"/>
@@ -10096,6 +10517,7 @@
     <w:p/>
     <w:p>
       <w:r>
+        <w:lastRenderedPageBreak/>
         <w:t xml:space="preserve">For example, </w:t>
       </w:r>
       <w:proofErr w:type="spellStart"/>
@@ -11088,7 +11510,6 @@
     </w:p>
     <w:p>
       <w:r>
-        <w:lastRenderedPageBreak/>
         <w:t xml:space="preserve">Sources </w:t>
       </w:r>
       <w:proofErr w:type="spellStart"/>
@@ -12894,6 +13315,7 @@
           <w:szCs w:val="16"/>
           <w:highlight w:val="white"/>
         </w:rPr>
+        <w:lastRenderedPageBreak/>
         <w:t>}</w:t>
       </w:r>
     </w:p>
@@ -15423,7 +15845,7 @@
 </file>
 
 <file path=customXml/itemProps1.xml><?xml version="1.0" encoding="utf-8"?>
-<ds:datastoreItem xmlns:ds="http://schemas.openxmlformats.org/officeDocument/2006/customXml" ds:itemID="{AF90F70C-CD9E-4A2B-BD05-B23BCCDF8DAC}">
+<ds:datastoreItem xmlns:ds="http://schemas.openxmlformats.org/officeDocument/2006/customXml" ds:itemID="{9BEACEB4-3CD3-4FBA-91F7-9E107F8EBB63}">
   <ds:schemaRefs>
     <ds:schemaRef ds:uri="http://schemas.openxmlformats.org/officeDocument/2006/bibliography"/>
   </ds:schemaRefs>

</xml_diff>